<commit_message>
Written most of the picture, that user can see.
</commit_message>
<xml_diff>
--- a/TODO.docx
+++ b/TODO.docx
@@ -9,59 +9,10 @@
           <w:ilvl w:val="0"/>
           <w:numId w:val="1"/>
         </w:numPr>
-        <w:rPr>
-          <w:lang w:val="en-US"/>
-        </w:rPr>
-      </w:pPr>
-      <w:r>
-        <w:t>Сделать</w:t>
-      </w:r>
-      <w:r>
-        <w:rPr>
-          <w:lang w:val="en-US"/>
-        </w:rPr>
-        <w:t xml:space="preserve"> </w:t>
-      </w:r>
-      <w:r>
-        <w:t>функции</w:t>
-      </w:r>
-      <w:r>
-        <w:rPr>
-          <w:lang w:val="en-US"/>
-        </w:rPr>
-        <w:t xml:space="preserve"> </w:t>
-      </w:r>
-      <w:proofErr w:type="spellStart"/>
-      <w:r>
-        <w:rPr>
-          <w:lang w:val="en-US"/>
-        </w:rPr>
-        <w:t>convert_to_time</w:t>
-      </w:r>
-      <w:proofErr w:type="spellEnd"/>
-      <w:r>
-        <w:rPr>
-          <w:lang w:val="en-US"/>
-        </w:rPr>
-        <w:t xml:space="preserve"> </w:t>
-      </w:r>
-      <w:r>
-        <w:t>и</w:t>
-      </w:r>
-      <w:r>
-        <w:rPr>
-          <w:lang w:val="en-US"/>
-        </w:rPr>
-        <w:t xml:space="preserve"> </w:t>
-      </w:r>
-      <w:proofErr w:type="spellStart"/>
-      <w:r>
-        <w:rPr>
-          <w:lang w:val="en-US"/>
-        </w:rPr>
-        <w:t>convert_to_db</w:t>
-      </w:r>
-      <w:proofErr w:type="spellEnd"/>
+      </w:pPr>
+      <w:r>
+        <w:t>Сделать панель времени сверху</w:t>
+      </w:r>
     </w:p>
     <w:p>
       <w:pPr>
@@ -70,12 +21,13 @@
           <w:ilvl w:val="0"/>
           <w:numId w:val="1"/>
         </w:numPr>
-        <w:rPr>
-          <w:lang w:val="en-US"/>
-        </w:rPr>
-      </w:pPr>
-      <w:r>
-        <w:t>Нарисовать оси</w:t>
+      </w:pPr>
+      <w:r>
+        <w:t>Сделать вертикальную сетку, синхронизированную с панелью времени.</w:t>
+      </w:r>
+      <w:r>
+        <w:br/>
+        <w:t>То есть время пишется для каждого куска сетки.</w:t>
       </w:r>
     </w:p>
     <w:p>
@@ -85,21 +37,29 @@
           <w:ilvl w:val="0"/>
           <w:numId w:val="1"/>
         </w:numPr>
-        <w:rPr>
-          <w:lang w:val="en-US"/>
-        </w:rPr>
-      </w:pPr>
-      <w:r>
-        <w:t xml:space="preserve">Написать тесты на </w:t>
+      </w:pPr>
+      <w:r>
+        <w:t>Добавить название песни в дорожк</w:t>
+      </w:r>
+      <w:proofErr w:type="gramStart"/>
+      <w:r>
+        <w:t>е</w:t>
+      </w:r>
+      <w:r>
+        <w:t>(</w:t>
+      </w:r>
+      <w:proofErr w:type="gramEnd"/>
+      <w:r>
+        <w:t xml:space="preserve">можно просить </w:t>
       </w:r>
       <w:proofErr w:type="spellStart"/>
       <w:r>
-        <w:rPr>
-          <w:lang w:val="en-US"/>
-        </w:rPr>
-        <w:t>SmartChannelCompressor</w:t>
+        <w:t>юзера</w:t>
       </w:r>
       <w:proofErr w:type="spellEnd"/>
+      <w:r>
+        <w:t xml:space="preserve"> ввести название)</w:t>
+      </w:r>
     </w:p>
     <w:p>
       <w:pPr>
@@ -108,105 +68,1118 @@
           <w:ilvl w:val="0"/>
           <w:numId w:val="1"/>
         </w:numPr>
-      </w:pPr>
+        <w:rPr>
+          <w:lang w:val="en-US"/>
+        </w:rPr>
+      </w:pPr>
+      <w:r>
+        <w:t>Сделать</w:t>
+      </w:r>
+      <w:r>
+        <w:rPr>
+          <w:lang w:val="en-US"/>
+        </w:rPr>
+        <w:t xml:space="preserve"> </w:t>
+      </w:r>
       <w:proofErr w:type="spellStart"/>
       <w:r>
-        <w:t>Отрефакторить</w:t>
+        <w:t>функциию</w:t>
       </w:r>
       <w:proofErr w:type="spellEnd"/>
       <w:r>
-        <w:t xml:space="preserve"> существующие тесты в соответствии с паттерном </w:t>
-      </w:r>
-      <w:r>
-        <w:rPr>
-          <w:lang w:val="en-US"/>
-        </w:rPr>
-        <w:t>AAA</w:t>
-      </w:r>
-      <w:r>
-        <w:t>.</w:t>
-      </w:r>
-    </w:p>
-    <w:p>
-      <w:r>
-        <w:t>Идеи:</w:t>
-      </w:r>
+        <w:rPr>
+          <w:lang w:val="en-US"/>
+        </w:rPr>
+        <w:t xml:space="preserve"> </w:t>
+      </w:r>
+      <w:proofErr w:type="spellStart"/>
+      <w:r>
+        <w:rPr>
+          <w:lang w:val="en-US"/>
+        </w:rPr>
+        <w:t>convert_to_time</w:t>
+      </w:r>
+      <w:proofErr w:type="spellEnd"/>
     </w:p>
     <w:p>
       <w:pPr>
         <w:pStyle w:val="a3"/>
         <w:numPr>
           <w:ilvl w:val="0"/>
-          <w:numId w:val="2"/>
+          <w:numId w:val="1"/>
         </w:numPr>
       </w:pPr>
-      <w:r>
-        <w:t>Сделать сетку по оси времени, которая будет увеличиваться</w:t>
-      </w:r>
-      <w:r>
+      <w:proofErr w:type="spellStart"/>
+      <w:r>
+        <w:t>Отрефакторить</w:t>
+      </w:r>
+      <w:proofErr w:type="spellEnd"/>
+      <w:r>
+        <w:t xml:space="preserve"> существующие тесты в соответствии с паттерном </w:t>
+      </w:r>
+      <w:r>
+        <w:rPr>
+          <w:lang w:val="en-US"/>
+        </w:rPr>
+        <w:t>AAA</w:t>
+      </w:r>
+      <w:r>
+        <w:t>.</w:t>
+      </w:r>
+    </w:p>
+    <w:p>
+      <w:pPr>
+        <w:rPr>
+          <w:lang w:val="en-US"/>
+        </w:rPr>
+      </w:pPr>
+    </w:p>
+    <w:p>
+      <w:pPr>
+        <w:tabs>
+          <w:tab w:val="left" w:pos="916"/>
+          <w:tab w:val="left" w:pos="1832"/>
+          <w:tab w:val="left" w:pos="2748"/>
+          <w:tab w:val="left" w:pos="3664"/>
+          <w:tab w:val="left" w:pos="4580"/>
+          <w:tab w:val="left" w:pos="5496"/>
+          <w:tab w:val="left" w:pos="6412"/>
+          <w:tab w:val="left" w:pos="7328"/>
+          <w:tab w:val="left" w:pos="8244"/>
+          <w:tab w:val="left" w:pos="9160"/>
+          <w:tab w:val="left" w:pos="10076"/>
+          <w:tab w:val="left" w:pos="10992"/>
+          <w:tab w:val="left" w:pos="11908"/>
+          <w:tab w:val="left" w:pos="12824"/>
+          <w:tab w:val="left" w:pos="13740"/>
+          <w:tab w:val="left" w:pos="14656"/>
+        </w:tabs>
+        <w:spacing w:after="0" w:line="240" w:lineRule="auto"/>
+        <w:rPr>
+          <w:rFonts w:ascii="Courier New" w:eastAsia="Times New Roman" w:hAnsi="Courier New" w:cs="Courier New"/>
+          <w:color w:val="000000"/>
+          <w:sz w:val="20"/>
+          <w:szCs w:val="20"/>
+        </w:rPr>
+      </w:pPr>
+      <w:r>
+        <w:rPr>
+          <w:rFonts w:ascii="Courier New" w:eastAsia="Times New Roman" w:hAnsi="Courier New" w:cs="Courier New"/>
+          <w:color w:val="000000"/>
+          <w:sz w:val="20"/>
+          <w:szCs w:val="20"/>
+        </w:rPr>
+        <w:t>1. Пакетный режим (команда + параметры)</w:t>
+      </w:r>
+    </w:p>
+    <w:p>
+      <w:pPr>
+        <w:tabs>
+          <w:tab w:val="left" w:pos="916"/>
+          <w:tab w:val="left" w:pos="1832"/>
+          <w:tab w:val="left" w:pos="2748"/>
+          <w:tab w:val="left" w:pos="3664"/>
+          <w:tab w:val="left" w:pos="4580"/>
+          <w:tab w:val="left" w:pos="5496"/>
+          <w:tab w:val="left" w:pos="6412"/>
+          <w:tab w:val="left" w:pos="7328"/>
+          <w:tab w:val="left" w:pos="8244"/>
+          <w:tab w:val="left" w:pos="9160"/>
+          <w:tab w:val="left" w:pos="10076"/>
+          <w:tab w:val="left" w:pos="10992"/>
+          <w:tab w:val="left" w:pos="11908"/>
+          <w:tab w:val="left" w:pos="12824"/>
+          <w:tab w:val="left" w:pos="13740"/>
+          <w:tab w:val="left" w:pos="14656"/>
+        </w:tabs>
+        <w:spacing w:after="0" w:line="240" w:lineRule="auto"/>
+        <w:rPr>
+          <w:rFonts w:ascii="Courier New" w:eastAsia="Times New Roman" w:hAnsi="Courier New" w:cs="Courier New"/>
+          <w:color w:val="000000"/>
+          <w:sz w:val="20"/>
+          <w:szCs w:val="20"/>
+        </w:rPr>
+      </w:pPr>
+      <w:r>
+        <w:rPr>
+          <w:rFonts w:ascii="Courier New" w:eastAsia="Times New Roman" w:hAnsi="Courier New" w:cs="Courier New"/>
+          <w:color w:val="000000"/>
+          <w:sz w:val="20"/>
+          <w:szCs w:val="20"/>
+        </w:rPr>
+        <w:t>2. Операции над звуком:</w:t>
+      </w:r>
+    </w:p>
+    <w:p>
+      <w:pPr>
+        <w:tabs>
+          <w:tab w:val="left" w:pos="916"/>
+          <w:tab w:val="left" w:pos="1832"/>
+          <w:tab w:val="left" w:pos="2748"/>
+          <w:tab w:val="left" w:pos="3664"/>
+          <w:tab w:val="left" w:pos="4580"/>
+          <w:tab w:val="left" w:pos="5496"/>
+          <w:tab w:val="left" w:pos="6412"/>
+          <w:tab w:val="left" w:pos="7328"/>
+          <w:tab w:val="left" w:pos="8244"/>
+          <w:tab w:val="left" w:pos="9160"/>
+          <w:tab w:val="left" w:pos="10076"/>
+          <w:tab w:val="left" w:pos="10992"/>
+          <w:tab w:val="left" w:pos="11908"/>
+          <w:tab w:val="left" w:pos="12824"/>
+          <w:tab w:val="left" w:pos="13740"/>
+          <w:tab w:val="left" w:pos="14656"/>
+        </w:tabs>
+        <w:spacing w:after="0" w:line="240" w:lineRule="auto"/>
+        <w:rPr>
+          <w:rFonts w:ascii="Courier New" w:eastAsia="Times New Roman" w:hAnsi="Courier New" w:cs="Courier New"/>
+          <w:color w:val="000000"/>
+          <w:sz w:val="20"/>
+          <w:szCs w:val="20"/>
+        </w:rPr>
+      </w:pPr>
+      <w:r>
+        <w:rPr>
+          <w:rFonts w:ascii="Courier New" w:eastAsia="Times New Roman" w:hAnsi="Courier New" w:cs="Courier New"/>
+          <w:color w:val="000000"/>
+          <w:sz w:val="20"/>
+          <w:szCs w:val="20"/>
+        </w:rPr>
+        <w:t>- регулировка громкости</w:t>
+      </w:r>
+      <w:proofErr w:type="gramStart"/>
+      <w:r>
+        <w:rPr>
+          <w:rFonts w:ascii="Courier New" w:eastAsia="Times New Roman" w:hAnsi="Courier New" w:cs="Courier New"/>
+          <w:color w:val="000000"/>
+          <w:sz w:val="20"/>
+          <w:szCs w:val="20"/>
+        </w:rPr>
+        <w:br/>
+      </w:r>
+      <w:r>
+        <w:rPr>
+          <w:rFonts w:ascii="Courier New" w:eastAsia="Times New Roman" w:hAnsi="Courier New" w:cs="Courier New"/>
+          <w:color w:val="000000"/>
+          <w:sz w:val="20"/>
+          <w:szCs w:val="20"/>
+        </w:rPr>
+        <w:t>В</w:t>
+      </w:r>
+      <w:proofErr w:type="gramEnd"/>
+      <w:r>
+        <w:rPr>
+          <w:rFonts w:ascii="Courier New" w:eastAsia="Times New Roman" w:hAnsi="Courier New" w:cs="Courier New"/>
+          <w:color w:val="000000"/>
+          <w:sz w:val="20"/>
+          <w:szCs w:val="20"/>
+        </w:rPr>
+        <w:t xml:space="preserve"> правой панельке будет эффект - громкость</w:t>
+      </w:r>
+    </w:p>
+    <w:p>
+      <w:pPr>
+        <w:tabs>
+          <w:tab w:val="left" w:pos="916"/>
+          <w:tab w:val="left" w:pos="1832"/>
+          <w:tab w:val="left" w:pos="2748"/>
+          <w:tab w:val="left" w:pos="3664"/>
+          <w:tab w:val="left" w:pos="4580"/>
+          <w:tab w:val="left" w:pos="5496"/>
+          <w:tab w:val="left" w:pos="6412"/>
+          <w:tab w:val="left" w:pos="7328"/>
+          <w:tab w:val="left" w:pos="8244"/>
+          <w:tab w:val="left" w:pos="9160"/>
+          <w:tab w:val="left" w:pos="10076"/>
+          <w:tab w:val="left" w:pos="10992"/>
+          <w:tab w:val="left" w:pos="11908"/>
+          <w:tab w:val="left" w:pos="12824"/>
+          <w:tab w:val="left" w:pos="13740"/>
+          <w:tab w:val="left" w:pos="14656"/>
+        </w:tabs>
+        <w:spacing w:after="0" w:line="240" w:lineRule="auto"/>
+        <w:rPr>
+          <w:rFonts w:ascii="Courier New" w:eastAsia="Times New Roman" w:hAnsi="Courier New" w:cs="Courier New"/>
+          <w:color w:val="000000"/>
+          <w:sz w:val="20"/>
+          <w:szCs w:val="20"/>
+        </w:rPr>
+      </w:pPr>
+      <w:r>
+        <w:rPr>
+          <w:rFonts w:ascii="Courier New" w:eastAsia="Times New Roman" w:hAnsi="Courier New" w:cs="Courier New"/>
+          <w:color w:val="000000"/>
+          <w:sz w:val="20"/>
+          <w:szCs w:val="20"/>
+        </w:rPr>
+        <w:t xml:space="preserve">- </w:t>
+      </w:r>
+      <w:proofErr w:type="spellStart"/>
+      <w:r>
+        <w:rPr>
+          <w:rFonts w:ascii="Courier New" w:eastAsia="Times New Roman" w:hAnsi="Courier New" w:cs="Courier New"/>
+          <w:color w:val="000000"/>
+          <w:sz w:val="20"/>
+          <w:szCs w:val="20"/>
+        </w:rPr>
+        <w:t>сплит</w:t>
+      </w:r>
+      <w:proofErr w:type="spellEnd"/>
+      <w:r>
+        <w:rPr>
+          <w:rFonts w:ascii="Courier New" w:eastAsia="Times New Roman" w:hAnsi="Courier New" w:cs="Courier New"/>
+          <w:color w:val="000000"/>
+          <w:sz w:val="20"/>
+          <w:szCs w:val="20"/>
+        </w:rPr>
+        <w:t xml:space="preserve"> в точке</w:t>
+      </w:r>
+    </w:p>
+    <w:p>
+      <w:pPr>
+        <w:tabs>
+          <w:tab w:val="left" w:pos="916"/>
+          <w:tab w:val="left" w:pos="1832"/>
+          <w:tab w:val="left" w:pos="2748"/>
+          <w:tab w:val="left" w:pos="3664"/>
+          <w:tab w:val="left" w:pos="4580"/>
+          <w:tab w:val="left" w:pos="5496"/>
+          <w:tab w:val="left" w:pos="6412"/>
+          <w:tab w:val="left" w:pos="7328"/>
+          <w:tab w:val="left" w:pos="8244"/>
+          <w:tab w:val="left" w:pos="9160"/>
+          <w:tab w:val="left" w:pos="10076"/>
+          <w:tab w:val="left" w:pos="10992"/>
+          <w:tab w:val="left" w:pos="11908"/>
+          <w:tab w:val="left" w:pos="12824"/>
+          <w:tab w:val="left" w:pos="13740"/>
+          <w:tab w:val="left" w:pos="14656"/>
+        </w:tabs>
+        <w:spacing w:after="0" w:line="240" w:lineRule="auto"/>
+        <w:rPr>
+          <w:rFonts w:ascii="Courier New" w:eastAsia="Times New Roman" w:hAnsi="Courier New" w:cs="Courier New"/>
+          <w:color w:val="000000"/>
+          <w:sz w:val="20"/>
+          <w:szCs w:val="20"/>
+          <w:lang w:val="en-US"/>
+        </w:rPr>
+      </w:pPr>
+      <w:r>
+        <w:rPr>
+          <w:rFonts w:ascii="Courier New" w:eastAsia="Times New Roman" w:hAnsi="Courier New" w:cs="Courier New"/>
+          <w:color w:val="000000"/>
+          <w:sz w:val="20"/>
+          <w:szCs w:val="20"/>
+        </w:rPr>
+        <w:t>- склейка частей</w:t>
+      </w:r>
+    </w:p>
+    <w:p>
+      <w:pPr>
+        <w:tabs>
+          <w:tab w:val="left" w:pos="916"/>
+          <w:tab w:val="left" w:pos="1832"/>
+          <w:tab w:val="left" w:pos="2748"/>
+          <w:tab w:val="left" w:pos="3664"/>
+          <w:tab w:val="left" w:pos="4580"/>
+          <w:tab w:val="left" w:pos="5496"/>
+          <w:tab w:val="left" w:pos="6412"/>
+          <w:tab w:val="left" w:pos="7328"/>
+          <w:tab w:val="left" w:pos="8244"/>
+          <w:tab w:val="left" w:pos="9160"/>
+          <w:tab w:val="left" w:pos="10076"/>
+          <w:tab w:val="left" w:pos="10992"/>
+          <w:tab w:val="left" w:pos="11908"/>
+          <w:tab w:val="left" w:pos="12824"/>
+          <w:tab w:val="left" w:pos="13740"/>
+          <w:tab w:val="left" w:pos="14656"/>
+        </w:tabs>
+        <w:spacing w:after="0" w:line="240" w:lineRule="auto"/>
+        <w:rPr>
+          <w:rFonts w:ascii="Courier New" w:eastAsia="Times New Roman" w:hAnsi="Courier New" w:cs="Courier New"/>
+          <w:color w:val="000000"/>
+          <w:sz w:val="20"/>
+          <w:szCs w:val="20"/>
+          <w:lang w:val="en-US"/>
+        </w:rPr>
+      </w:pPr>
+      <w:r>
+        <w:rPr>
+          <w:rFonts w:ascii="Courier New" w:eastAsia="Times New Roman" w:hAnsi="Courier New" w:cs="Courier New"/>
+          <w:color w:val="000000"/>
+          <w:sz w:val="20"/>
+          <w:szCs w:val="20"/>
+        </w:rPr>
+        <w:t>- удаление части</w:t>
+      </w:r>
+    </w:p>
+    <w:p>
+      <w:pPr>
+        <w:tabs>
+          <w:tab w:val="left" w:pos="916"/>
+          <w:tab w:val="left" w:pos="1832"/>
+          <w:tab w:val="left" w:pos="2748"/>
+          <w:tab w:val="left" w:pos="3664"/>
+          <w:tab w:val="left" w:pos="4580"/>
+          <w:tab w:val="left" w:pos="5496"/>
+          <w:tab w:val="left" w:pos="6412"/>
+          <w:tab w:val="left" w:pos="7328"/>
+          <w:tab w:val="left" w:pos="8244"/>
+          <w:tab w:val="left" w:pos="9160"/>
+          <w:tab w:val="left" w:pos="10076"/>
+          <w:tab w:val="left" w:pos="10992"/>
+          <w:tab w:val="left" w:pos="11908"/>
+          <w:tab w:val="left" w:pos="12824"/>
+          <w:tab w:val="left" w:pos="13740"/>
+          <w:tab w:val="left" w:pos="14656"/>
+        </w:tabs>
+        <w:spacing w:after="0" w:line="240" w:lineRule="auto"/>
+        <w:rPr>
+          <w:rFonts w:ascii="Courier New" w:eastAsia="Times New Roman" w:hAnsi="Courier New" w:cs="Courier New"/>
+          <w:color w:val="000000"/>
+          <w:sz w:val="20"/>
+          <w:szCs w:val="20"/>
+          <w:lang w:val="en-US"/>
+        </w:rPr>
+      </w:pPr>
+      <w:r>
+        <w:rPr>
+          <w:rFonts w:ascii="Courier New" w:eastAsia="Times New Roman" w:hAnsi="Courier New" w:cs="Courier New"/>
+          <w:color w:val="000000"/>
+          <w:sz w:val="20"/>
+          <w:szCs w:val="20"/>
+        </w:rPr>
+        <w:t>Будет</w:t>
+      </w:r>
+      <w:r>
+        <w:rPr>
+          <w:rFonts w:ascii="Courier New" w:eastAsia="Times New Roman" w:hAnsi="Courier New" w:cs="Courier New"/>
+          <w:color w:val="000000"/>
+          <w:sz w:val="20"/>
+          <w:szCs w:val="20"/>
+          <w:lang w:val="en-US"/>
+        </w:rPr>
+        <w:t xml:space="preserve"> </w:t>
+      </w:r>
+      <w:proofErr w:type="spellStart"/>
+      <w:r>
+        <w:rPr>
+          <w:rFonts w:ascii="Courier New" w:eastAsia="Times New Roman" w:hAnsi="Courier New" w:cs="Courier New"/>
+          <w:color w:val="000000"/>
+          <w:sz w:val="20"/>
+          <w:szCs w:val="20"/>
+          <w:lang w:val="en-US"/>
+        </w:rPr>
+        <w:t>Ctrl+C</w:t>
+      </w:r>
+      <w:proofErr w:type="spellEnd"/>
+      <w:r>
+        <w:rPr>
+          <w:rFonts w:ascii="Courier New" w:eastAsia="Times New Roman" w:hAnsi="Courier New" w:cs="Courier New"/>
+          <w:color w:val="000000"/>
+          <w:sz w:val="20"/>
+          <w:szCs w:val="20"/>
+          <w:lang w:val="en-US"/>
+        </w:rPr>
+        <w:t xml:space="preserve">, </w:t>
+      </w:r>
+      <w:proofErr w:type="spellStart"/>
+      <w:r>
+        <w:rPr>
+          <w:rFonts w:ascii="Courier New" w:eastAsia="Times New Roman" w:hAnsi="Courier New" w:cs="Courier New"/>
+          <w:color w:val="000000"/>
+          <w:sz w:val="20"/>
+          <w:szCs w:val="20"/>
+          <w:lang w:val="en-US"/>
+        </w:rPr>
+        <w:t>Ctrl+V</w:t>
+      </w:r>
+      <w:proofErr w:type="spellEnd"/>
+      <w:r>
+        <w:rPr>
+          <w:rFonts w:ascii="Courier New" w:eastAsia="Times New Roman" w:hAnsi="Courier New" w:cs="Courier New"/>
+          <w:color w:val="000000"/>
+          <w:sz w:val="20"/>
+          <w:szCs w:val="20"/>
+          <w:lang w:val="en-US"/>
+        </w:rPr>
+        <w:t>, Delete</w:t>
+      </w:r>
+    </w:p>
+    <w:p>
+      <w:pPr>
+        <w:tabs>
+          <w:tab w:val="left" w:pos="916"/>
+          <w:tab w:val="left" w:pos="1832"/>
+          <w:tab w:val="left" w:pos="2748"/>
+          <w:tab w:val="left" w:pos="3664"/>
+          <w:tab w:val="left" w:pos="4580"/>
+          <w:tab w:val="left" w:pos="5496"/>
+          <w:tab w:val="left" w:pos="6412"/>
+          <w:tab w:val="left" w:pos="7328"/>
+          <w:tab w:val="left" w:pos="8244"/>
+          <w:tab w:val="left" w:pos="9160"/>
+          <w:tab w:val="left" w:pos="10076"/>
+          <w:tab w:val="left" w:pos="10992"/>
+          <w:tab w:val="left" w:pos="11908"/>
+          <w:tab w:val="left" w:pos="12824"/>
+          <w:tab w:val="left" w:pos="13740"/>
+          <w:tab w:val="left" w:pos="14656"/>
+        </w:tabs>
+        <w:spacing w:after="0" w:line="240" w:lineRule="auto"/>
+        <w:rPr>
+          <w:rFonts w:ascii="Courier New" w:eastAsia="Times New Roman" w:hAnsi="Courier New" w:cs="Courier New"/>
+          <w:color w:val="000000"/>
+          <w:sz w:val="20"/>
+          <w:szCs w:val="20"/>
+          <w:lang w:val="en-US"/>
+        </w:rPr>
+      </w:pPr>
+      <w:r>
+        <w:rPr>
+          <w:rFonts w:ascii="Courier New" w:eastAsia="Times New Roman" w:hAnsi="Courier New" w:cs="Courier New"/>
+          <w:color w:val="000000"/>
+          <w:sz w:val="20"/>
+          <w:szCs w:val="20"/>
+          <w:lang w:val="en-US"/>
+        </w:rPr>
+        <w:t>- fade in/fade out (</w:t>
+      </w:r>
+      <w:r>
+        <w:rPr>
+          <w:rFonts w:ascii="Courier New" w:eastAsia="Times New Roman" w:hAnsi="Courier New" w:cs="Courier New"/>
+          <w:color w:val="000000"/>
+          <w:sz w:val="20"/>
+          <w:szCs w:val="20"/>
+        </w:rPr>
+        <w:t>параметр</w:t>
+      </w:r>
+      <w:r>
+        <w:rPr>
+          <w:rFonts w:ascii="Courier New" w:eastAsia="Times New Roman" w:hAnsi="Courier New" w:cs="Courier New"/>
+          <w:color w:val="000000"/>
+          <w:sz w:val="20"/>
+          <w:szCs w:val="20"/>
+          <w:lang w:val="en-US"/>
+        </w:rPr>
+        <w:t xml:space="preserve"> — </w:t>
+      </w:r>
+      <w:r>
+        <w:rPr>
+          <w:rFonts w:ascii="Courier New" w:eastAsia="Times New Roman" w:hAnsi="Courier New" w:cs="Courier New"/>
+          <w:color w:val="000000"/>
+          <w:sz w:val="20"/>
+          <w:szCs w:val="20"/>
+        </w:rPr>
+        <w:t>время</w:t>
+      </w:r>
+      <w:r>
+        <w:rPr>
+          <w:rFonts w:ascii="Courier New" w:eastAsia="Times New Roman" w:hAnsi="Courier New" w:cs="Courier New"/>
+          <w:color w:val="000000"/>
+          <w:sz w:val="20"/>
+          <w:szCs w:val="20"/>
+          <w:lang w:val="en-US"/>
+        </w:rPr>
+        <w:t xml:space="preserve"> fade'</w:t>
+      </w:r>
+      <w:r>
+        <w:rPr>
+          <w:rFonts w:ascii="Courier New" w:eastAsia="Times New Roman" w:hAnsi="Courier New" w:cs="Courier New"/>
+          <w:color w:val="000000"/>
+          <w:sz w:val="20"/>
+          <w:szCs w:val="20"/>
+        </w:rPr>
+        <w:t>а</w:t>
+      </w:r>
+      <w:r>
+        <w:rPr>
+          <w:rFonts w:ascii="Courier New" w:eastAsia="Times New Roman" w:hAnsi="Courier New" w:cs="Courier New"/>
+          <w:color w:val="000000"/>
+          <w:sz w:val="20"/>
+          <w:szCs w:val="20"/>
+          <w:lang w:val="en-US"/>
+        </w:rPr>
+        <w:t>)</w:t>
+      </w:r>
+    </w:p>
+    <w:p>
+      <w:pPr>
+        <w:tabs>
+          <w:tab w:val="left" w:pos="916"/>
+          <w:tab w:val="left" w:pos="1832"/>
+          <w:tab w:val="left" w:pos="2748"/>
+          <w:tab w:val="left" w:pos="3664"/>
+          <w:tab w:val="left" w:pos="4580"/>
+          <w:tab w:val="left" w:pos="5496"/>
+          <w:tab w:val="left" w:pos="6412"/>
+          <w:tab w:val="left" w:pos="7328"/>
+          <w:tab w:val="left" w:pos="8244"/>
+          <w:tab w:val="left" w:pos="9160"/>
+          <w:tab w:val="left" w:pos="10076"/>
+          <w:tab w:val="left" w:pos="10992"/>
+          <w:tab w:val="left" w:pos="11908"/>
+          <w:tab w:val="left" w:pos="12824"/>
+          <w:tab w:val="left" w:pos="13740"/>
+          <w:tab w:val="left" w:pos="14656"/>
+        </w:tabs>
+        <w:spacing w:after="0" w:line="240" w:lineRule="auto"/>
+        <w:rPr>
+          <w:rFonts w:ascii="Courier New" w:eastAsia="Times New Roman" w:hAnsi="Courier New" w:cs="Courier New"/>
+          <w:color w:val="000000"/>
+          <w:sz w:val="20"/>
+          <w:szCs w:val="20"/>
+        </w:rPr>
+      </w:pPr>
+      <w:r>
+        <w:rPr>
+          <w:rFonts w:ascii="Courier New" w:eastAsia="Times New Roman" w:hAnsi="Courier New" w:cs="Courier New"/>
+          <w:color w:val="000000"/>
+          <w:sz w:val="20"/>
+          <w:szCs w:val="20"/>
+        </w:rPr>
+        <w:t>Эффекты</w:t>
+      </w:r>
+    </w:p>
+    <w:p>
+      <w:pPr>
+        <w:tabs>
+          <w:tab w:val="left" w:pos="916"/>
+          <w:tab w:val="left" w:pos="1832"/>
+          <w:tab w:val="left" w:pos="2748"/>
+          <w:tab w:val="left" w:pos="3664"/>
+          <w:tab w:val="left" w:pos="4580"/>
+          <w:tab w:val="left" w:pos="5496"/>
+          <w:tab w:val="left" w:pos="6412"/>
+          <w:tab w:val="left" w:pos="7328"/>
+          <w:tab w:val="left" w:pos="8244"/>
+          <w:tab w:val="left" w:pos="9160"/>
+          <w:tab w:val="left" w:pos="10076"/>
+          <w:tab w:val="left" w:pos="10992"/>
+          <w:tab w:val="left" w:pos="11908"/>
+          <w:tab w:val="left" w:pos="12824"/>
+          <w:tab w:val="left" w:pos="13740"/>
+          <w:tab w:val="left" w:pos="14656"/>
+        </w:tabs>
+        <w:spacing w:after="0" w:line="240" w:lineRule="auto"/>
+        <w:rPr>
+          <w:rFonts w:ascii="Courier New" w:eastAsia="Times New Roman" w:hAnsi="Courier New" w:cs="Courier New"/>
+          <w:color w:val="000000"/>
+          <w:sz w:val="20"/>
+          <w:szCs w:val="20"/>
+        </w:rPr>
+      </w:pPr>
+      <w:r>
+        <w:rPr>
+          <w:rFonts w:ascii="Courier New" w:eastAsia="Times New Roman" w:hAnsi="Courier New" w:cs="Courier New"/>
+          <w:color w:val="000000"/>
+          <w:sz w:val="20"/>
+          <w:szCs w:val="20"/>
+        </w:rPr>
+        <w:t>- регулировка скорости</w:t>
+      </w:r>
+    </w:p>
+    <w:p>
+      <w:pPr>
+        <w:tabs>
+          <w:tab w:val="left" w:pos="916"/>
+          <w:tab w:val="left" w:pos="1832"/>
+          <w:tab w:val="left" w:pos="2748"/>
+          <w:tab w:val="left" w:pos="3664"/>
+          <w:tab w:val="left" w:pos="4580"/>
+          <w:tab w:val="left" w:pos="5496"/>
+          <w:tab w:val="left" w:pos="6412"/>
+          <w:tab w:val="left" w:pos="7328"/>
+          <w:tab w:val="left" w:pos="8244"/>
+          <w:tab w:val="left" w:pos="9160"/>
+          <w:tab w:val="left" w:pos="10076"/>
+          <w:tab w:val="left" w:pos="10992"/>
+          <w:tab w:val="left" w:pos="11908"/>
+          <w:tab w:val="left" w:pos="12824"/>
+          <w:tab w:val="left" w:pos="13740"/>
+          <w:tab w:val="left" w:pos="14656"/>
+        </w:tabs>
+        <w:spacing w:after="0" w:line="240" w:lineRule="auto"/>
+        <w:rPr>
+          <w:rFonts w:ascii="Courier New" w:eastAsia="Times New Roman" w:hAnsi="Courier New" w:cs="Courier New"/>
+          <w:color w:val="000000"/>
+          <w:sz w:val="20"/>
+          <w:szCs w:val="20"/>
+        </w:rPr>
+      </w:pPr>
+      <w:r>
+        <w:rPr>
+          <w:rFonts w:ascii="Courier New" w:eastAsia="Times New Roman" w:hAnsi="Courier New" w:cs="Courier New"/>
+          <w:color w:val="000000"/>
+          <w:sz w:val="20"/>
+          <w:szCs w:val="20"/>
+        </w:rPr>
+        <w:t>Эффекты</w:t>
+      </w:r>
+    </w:p>
+    <w:p>
+      <w:pPr>
+        <w:tabs>
+          <w:tab w:val="left" w:pos="916"/>
+          <w:tab w:val="left" w:pos="1832"/>
+          <w:tab w:val="left" w:pos="2748"/>
+          <w:tab w:val="left" w:pos="3664"/>
+          <w:tab w:val="left" w:pos="4580"/>
+          <w:tab w:val="left" w:pos="5496"/>
+          <w:tab w:val="left" w:pos="6412"/>
+          <w:tab w:val="left" w:pos="7328"/>
+          <w:tab w:val="left" w:pos="8244"/>
+          <w:tab w:val="left" w:pos="9160"/>
+          <w:tab w:val="left" w:pos="10076"/>
+          <w:tab w:val="left" w:pos="10992"/>
+          <w:tab w:val="left" w:pos="11908"/>
+          <w:tab w:val="left" w:pos="12824"/>
+          <w:tab w:val="left" w:pos="13740"/>
+          <w:tab w:val="left" w:pos="14656"/>
+        </w:tabs>
+        <w:spacing w:after="0" w:line="240" w:lineRule="auto"/>
+        <w:rPr>
+          <w:rFonts w:ascii="Courier New" w:eastAsia="Times New Roman" w:hAnsi="Courier New" w:cs="Courier New"/>
+          <w:color w:val="000000"/>
+          <w:sz w:val="20"/>
+          <w:szCs w:val="20"/>
+        </w:rPr>
+      </w:pPr>
+      <w:r>
+        <w:rPr>
+          <w:rFonts w:ascii="Courier New" w:eastAsia="Times New Roman" w:hAnsi="Courier New" w:cs="Courier New"/>
+          <w:color w:val="000000"/>
+          <w:sz w:val="20"/>
+          <w:szCs w:val="20"/>
+        </w:rPr>
+        <w:t>- переворот</w:t>
+      </w:r>
+    </w:p>
+    <w:p>
+      <w:pPr>
+        <w:tabs>
+          <w:tab w:val="left" w:pos="916"/>
+          <w:tab w:val="left" w:pos="1832"/>
+          <w:tab w:val="left" w:pos="2748"/>
+          <w:tab w:val="left" w:pos="3664"/>
+          <w:tab w:val="left" w:pos="4580"/>
+          <w:tab w:val="left" w:pos="5496"/>
+          <w:tab w:val="left" w:pos="6412"/>
+          <w:tab w:val="left" w:pos="7328"/>
+          <w:tab w:val="left" w:pos="8244"/>
+          <w:tab w:val="left" w:pos="9160"/>
+          <w:tab w:val="left" w:pos="10076"/>
+          <w:tab w:val="left" w:pos="10992"/>
+          <w:tab w:val="left" w:pos="11908"/>
+          <w:tab w:val="left" w:pos="12824"/>
+          <w:tab w:val="left" w:pos="13740"/>
+          <w:tab w:val="left" w:pos="14656"/>
+        </w:tabs>
+        <w:spacing w:after="0" w:line="240" w:lineRule="auto"/>
+        <w:rPr>
+          <w:rFonts w:ascii="Courier New" w:eastAsia="Times New Roman" w:hAnsi="Courier New" w:cs="Courier New"/>
+          <w:color w:val="000000"/>
+          <w:sz w:val="20"/>
+          <w:szCs w:val="20"/>
+        </w:rPr>
+      </w:pPr>
+      <w:r>
+        <w:rPr>
+          <w:rFonts w:ascii="Courier New" w:eastAsia="Times New Roman" w:hAnsi="Courier New" w:cs="Courier New"/>
+          <w:color w:val="000000"/>
+          <w:sz w:val="20"/>
+          <w:szCs w:val="20"/>
+        </w:rPr>
+        <w:t>Выделение + эффект (в эффекте поле начала и конца переворота, которые по дефолту ставятся от 0 до конца песни, а если есть выделение – то по области выделения)</w:t>
+      </w:r>
+    </w:p>
+    <w:p>
+      <w:pPr>
+        <w:tabs>
+          <w:tab w:val="left" w:pos="916"/>
+          <w:tab w:val="left" w:pos="1832"/>
+          <w:tab w:val="left" w:pos="2748"/>
+          <w:tab w:val="left" w:pos="3664"/>
+          <w:tab w:val="left" w:pos="4580"/>
+          <w:tab w:val="left" w:pos="5496"/>
+          <w:tab w:val="left" w:pos="6412"/>
+          <w:tab w:val="left" w:pos="7328"/>
+          <w:tab w:val="left" w:pos="8244"/>
+          <w:tab w:val="left" w:pos="9160"/>
+          <w:tab w:val="left" w:pos="10076"/>
+          <w:tab w:val="left" w:pos="10992"/>
+          <w:tab w:val="left" w:pos="11908"/>
+          <w:tab w:val="left" w:pos="12824"/>
+          <w:tab w:val="left" w:pos="13740"/>
+          <w:tab w:val="left" w:pos="14656"/>
+        </w:tabs>
+        <w:spacing w:after="0" w:line="240" w:lineRule="auto"/>
+        <w:rPr>
+          <w:rFonts w:ascii="Courier New" w:eastAsia="Times New Roman" w:hAnsi="Courier New" w:cs="Courier New"/>
+          <w:color w:val="000000"/>
+          <w:sz w:val="20"/>
+          <w:szCs w:val="20"/>
+        </w:rPr>
+      </w:pPr>
+      <w:r>
+        <w:rPr>
+          <w:rFonts w:ascii="Courier New" w:eastAsia="Times New Roman" w:hAnsi="Courier New" w:cs="Courier New"/>
+          <w:color w:val="000000"/>
+          <w:sz w:val="20"/>
+          <w:szCs w:val="20"/>
+        </w:rPr>
+        <w:t>- сложение</w:t>
+      </w:r>
+    </w:p>
+    <w:p>
+      <w:pPr>
+        <w:tabs>
+          <w:tab w:val="left" w:pos="916"/>
+          <w:tab w:val="left" w:pos="1832"/>
+          <w:tab w:val="left" w:pos="2748"/>
+          <w:tab w:val="left" w:pos="3664"/>
+          <w:tab w:val="left" w:pos="4580"/>
+          <w:tab w:val="left" w:pos="5496"/>
+          <w:tab w:val="left" w:pos="6412"/>
+          <w:tab w:val="left" w:pos="7328"/>
+          <w:tab w:val="left" w:pos="8244"/>
+          <w:tab w:val="left" w:pos="9160"/>
+          <w:tab w:val="left" w:pos="10076"/>
+          <w:tab w:val="left" w:pos="10992"/>
+          <w:tab w:val="left" w:pos="11908"/>
+          <w:tab w:val="left" w:pos="12824"/>
+          <w:tab w:val="left" w:pos="13740"/>
+          <w:tab w:val="left" w:pos="14656"/>
+        </w:tabs>
+        <w:spacing w:after="0" w:line="240" w:lineRule="auto"/>
+        <w:rPr>
+          <w:rFonts w:ascii="Courier New" w:eastAsia="Times New Roman" w:hAnsi="Courier New" w:cs="Courier New"/>
+          <w:color w:val="000000"/>
+          <w:sz w:val="20"/>
+          <w:szCs w:val="20"/>
+        </w:rPr>
+      </w:pPr>
+      <w:r>
+        <w:rPr>
+          <w:rFonts w:ascii="Courier New" w:eastAsia="Times New Roman" w:hAnsi="Courier New" w:cs="Courier New"/>
+          <w:color w:val="000000"/>
+          <w:sz w:val="20"/>
+          <w:szCs w:val="20"/>
+        </w:rPr>
+        <w:t xml:space="preserve">Возможность воспроизвести и сохранить </w:t>
+      </w:r>
+      <w:r>
+        <w:rPr>
+          <w:rFonts w:ascii="Courier New" w:eastAsia="Times New Roman" w:hAnsi="Courier New" w:cs="Courier New"/>
+          <w:color w:val="000000"/>
+          <w:sz w:val="20"/>
+          <w:szCs w:val="20"/>
+          <w:lang w:val="en-US"/>
+        </w:rPr>
+        <w:t>master</w:t>
+      </w:r>
+      <w:r>
+        <w:rPr>
+          <w:rFonts w:ascii="Courier New" w:eastAsia="Times New Roman" w:hAnsi="Courier New" w:cs="Courier New"/>
+          <w:color w:val="000000"/>
+          <w:sz w:val="20"/>
+          <w:szCs w:val="20"/>
+        </w:rPr>
+        <w:br/>
+        <w:t>Возможность включать</w:t>
+      </w:r>
+      <w:r>
+        <w:rPr>
+          <w:rFonts w:ascii="Courier New" w:eastAsia="Times New Roman" w:hAnsi="Courier New" w:cs="Courier New"/>
+          <w:color w:val="000000"/>
+          <w:sz w:val="20"/>
+          <w:szCs w:val="20"/>
+        </w:rPr>
         <w:t>/</w:t>
       </w:r>
       <w:r>
-        <w:t>уменьшаться в 2 раза.</w:t>
-      </w:r>
-      <w:r>
-        <w:br/>
-        <w:t xml:space="preserve">В </w:t>
+        <w:rPr>
+          <w:rFonts w:ascii="Courier New" w:eastAsia="Times New Roman" w:hAnsi="Courier New" w:cs="Courier New"/>
+          <w:color w:val="000000"/>
+          <w:sz w:val="20"/>
+          <w:szCs w:val="20"/>
+        </w:rPr>
+        <w:t>выключать треки</w:t>
+      </w:r>
+    </w:p>
+    <w:p>
+      <w:pPr>
+        <w:tabs>
+          <w:tab w:val="left" w:pos="916"/>
+          <w:tab w:val="left" w:pos="1832"/>
+          <w:tab w:val="left" w:pos="2748"/>
+          <w:tab w:val="left" w:pos="3664"/>
+          <w:tab w:val="left" w:pos="4580"/>
+          <w:tab w:val="left" w:pos="5496"/>
+          <w:tab w:val="left" w:pos="6412"/>
+          <w:tab w:val="left" w:pos="7328"/>
+          <w:tab w:val="left" w:pos="8244"/>
+          <w:tab w:val="left" w:pos="9160"/>
+          <w:tab w:val="left" w:pos="10076"/>
+          <w:tab w:val="left" w:pos="10992"/>
+          <w:tab w:val="left" w:pos="11908"/>
+          <w:tab w:val="left" w:pos="12824"/>
+          <w:tab w:val="left" w:pos="13740"/>
+          <w:tab w:val="left" w:pos="14656"/>
+        </w:tabs>
+        <w:spacing w:after="0" w:line="240" w:lineRule="auto"/>
+        <w:rPr>
+          <w:rFonts w:ascii="Courier New" w:eastAsia="Times New Roman" w:hAnsi="Courier New" w:cs="Courier New"/>
+          <w:color w:val="000000"/>
+          <w:sz w:val="20"/>
+          <w:szCs w:val="20"/>
+          <w:lang w:val="en-US"/>
+        </w:rPr>
+      </w:pPr>
+      <w:r>
+        <w:rPr>
+          <w:rFonts w:ascii="Courier New" w:eastAsia="Times New Roman" w:hAnsi="Courier New" w:cs="Courier New"/>
+          <w:color w:val="000000"/>
+          <w:sz w:val="20"/>
+          <w:szCs w:val="20"/>
+        </w:rPr>
+        <w:t>- усреднение громкости фрагментов</w:t>
+      </w:r>
+    </w:p>
+    <w:p>
+      <w:pPr>
+        <w:tabs>
+          <w:tab w:val="left" w:pos="916"/>
+          <w:tab w:val="left" w:pos="1832"/>
+          <w:tab w:val="left" w:pos="2748"/>
+          <w:tab w:val="left" w:pos="3664"/>
+          <w:tab w:val="left" w:pos="4580"/>
+          <w:tab w:val="left" w:pos="5496"/>
+          <w:tab w:val="left" w:pos="6412"/>
+          <w:tab w:val="left" w:pos="7328"/>
+          <w:tab w:val="left" w:pos="8244"/>
+          <w:tab w:val="left" w:pos="9160"/>
+          <w:tab w:val="left" w:pos="10076"/>
+          <w:tab w:val="left" w:pos="10992"/>
+          <w:tab w:val="left" w:pos="11908"/>
+          <w:tab w:val="left" w:pos="12824"/>
+          <w:tab w:val="left" w:pos="13740"/>
+          <w:tab w:val="left" w:pos="14656"/>
+        </w:tabs>
+        <w:spacing w:after="0" w:line="240" w:lineRule="auto"/>
+        <w:rPr>
+          <w:rFonts w:ascii="Courier New" w:eastAsia="Times New Roman" w:hAnsi="Courier New" w:cs="Courier New"/>
+          <w:color w:val="000000"/>
+          <w:sz w:val="20"/>
+          <w:szCs w:val="20"/>
+        </w:rPr>
+      </w:pPr>
+      <w:r>
+        <w:rPr>
+          <w:rFonts w:ascii="Courier New" w:eastAsia="Times New Roman" w:hAnsi="Courier New" w:cs="Courier New"/>
+          <w:color w:val="000000"/>
+          <w:sz w:val="20"/>
+          <w:szCs w:val="20"/>
+        </w:rPr>
+        <w:t>Эффект</w:t>
+      </w:r>
+    </w:p>
+    <w:p>
+      <w:pPr>
+        <w:tabs>
+          <w:tab w:val="left" w:pos="916"/>
+          <w:tab w:val="left" w:pos="1832"/>
+          <w:tab w:val="left" w:pos="2748"/>
+          <w:tab w:val="left" w:pos="3664"/>
+          <w:tab w:val="left" w:pos="4580"/>
+          <w:tab w:val="left" w:pos="5496"/>
+          <w:tab w:val="left" w:pos="6412"/>
+          <w:tab w:val="left" w:pos="7328"/>
+          <w:tab w:val="left" w:pos="8244"/>
+          <w:tab w:val="left" w:pos="9160"/>
+          <w:tab w:val="left" w:pos="10076"/>
+          <w:tab w:val="left" w:pos="10992"/>
+          <w:tab w:val="left" w:pos="11908"/>
+          <w:tab w:val="left" w:pos="12824"/>
+          <w:tab w:val="left" w:pos="13740"/>
+          <w:tab w:val="left" w:pos="14656"/>
+        </w:tabs>
+        <w:spacing w:after="0" w:line="240" w:lineRule="auto"/>
+        <w:rPr>
+          <w:rFonts w:ascii="Courier New" w:eastAsia="Times New Roman" w:hAnsi="Courier New" w:cs="Courier New"/>
+          <w:color w:val="000000"/>
+          <w:sz w:val="20"/>
+          <w:szCs w:val="20"/>
+        </w:rPr>
+      </w:pPr>
+      <w:r>
+        <w:rPr>
+          <w:rFonts w:ascii="Courier New" w:eastAsia="Times New Roman" w:hAnsi="Courier New" w:cs="Courier New"/>
+          <w:color w:val="000000"/>
+          <w:sz w:val="20"/>
+          <w:szCs w:val="20"/>
+        </w:rPr>
+        <w:t>3. GUI</w:t>
+      </w:r>
+    </w:p>
+    <w:p>
+      <w:pPr>
+        <w:tabs>
+          <w:tab w:val="left" w:pos="916"/>
+          <w:tab w:val="left" w:pos="1832"/>
+          <w:tab w:val="left" w:pos="2748"/>
+          <w:tab w:val="left" w:pos="3664"/>
+          <w:tab w:val="left" w:pos="4580"/>
+          <w:tab w:val="left" w:pos="5496"/>
+          <w:tab w:val="left" w:pos="6412"/>
+          <w:tab w:val="left" w:pos="7328"/>
+          <w:tab w:val="left" w:pos="8244"/>
+          <w:tab w:val="left" w:pos="9160"/>
+          <w:tab w:val="left" w:pos="10076"/>
+          <w:tab w:val="left" w:pos="10992"/>
+          <w:tab w:val="left" w:pos="11908"/>
+          <w:tab w:val="left" w:pos="12824"/>
+          <w:tab w:val="left" w:pos="13740"/>
+          <w:tab w:val="left" w:pos="14656"/>
+        </w:tabs>
+        <w:spacing w:after="0" w:line="240" w:lineRule="auto"/>
+        <w:rPr>
+          <w:rFonts w:ascii="Courier New" w:eastAsia="Times New Roman" w:hAnsi="Courier New" w:cs="Courier New"/>
+          <w:color w:val="000000"/>
+          <w:sz w:val="20"/>
+          <w:szCs w:val="20"/>
+          <w:lang w:val="en-US"/>
+        </w:rPr>
+      </w:pPr>
+      <w:r>
+        <w:rPr>
+          <w:rFonts w:ascii="Courier New" w:eastAsia="Times New Roman" w:hAnsi="Courier New" w:cs="Courier New"/>
+          <w:color w:val="000000"/>
+          <w:sz w:val="20"/>
+          <w:szCs w:val="20"/>
+        </w:rPr>
+        <w:t xml:space="preserve">4. Возможность воспроизведения (можно использовать </w:t>
       </w:r>
       <w:proofErr w:type="spellStart"/>
       <w:r>
         <w:rPr>
-          <w:lang w:val="en-US"/>
-        </w:rPr>
-        <w:t>SmartChannelCompressor</w:t>
+          <w:rFonts w:ascii="Courier New" w:eastAsia="Times New Roman" w:hAnsi="Courier New" w:cs="Courier New"/>
+          <w:color w:val="000000"/>
+          <w:sz w:val="20"/>
+          <w:szCs w:val="20"/>
+        </w:rPr>
+        <w:t>биндинги</w:t>
       </w:r>
       <w:proofErr w:type="spellEnd"/>
       <w:r>
-        <w:t>-е реализовать логику</w:t>
+        <w:rPr>
+          <w:rFonts w:ascii="Courier New" w:eastAsia="Times New Roman" w:hAnsi="Courier New" w:cs="Courier New"/>
+          <w:color w:val="000000"/>
+          <w:sz w:val="20"/>
+          <w:szCs w:val="20"/>
+        </w:rPr>
+        <w:t xml:space="preserve"> для </w:t>
+      </w:r>
+      <w:proofErr w:type="spellStart"/>
+      <w:r>
+        <w:rPr>
+          <w:rFonts w:ascii="Courier New" w:eastAsia="Times New Roman" w:hAnsi="Courier New" w:cs="Courier New"/>
+          <w:color w:val="000000"/>
+          <w:sz w:val="20"/>
+          <w:szCs w:val="20"/>
+        </w:rPr>
+        <w:t>vlc</w:t>
+      </w:r>
+      <w:proofErr w:type="spellEnd"/>
+      <w:r>
+        <w:rPr>
+          <w:rFonts w:ascii="Courier New" w:eastAsia="Times New Roman" w:hAnsi="Courier New" w:cs="Courier New"/>
+          <w:color w:val="000000"/>
+          <w:sz w:val="20"/>
+          <w:szCs w:val="20"/>
+        </w:rPr>
+        <w:t>) и использования плеера для поиска точек разрезки</w:t>
+      </w:r>
+    </w:p>
+    <w:p>
+      <w:pPr>
+        <w:rPr>
+          <w:lang w:val="en-US"/>
+        </w:rPr>
+      </w:pPr>
+    </w:p>
+    <w:p>
+      <w:r>
+        <w:t xml:space="preserve">Мы делаем </w:t>
+      </w:r>
+      <w:proofErr w:type="spellStart"/>
+      <w:r>
+        <w:t>аудиоредактор</w:t>
+      </w:r>
+      <w:proofErr w:type="spellEnd"/>
+      <w:r>
+        <w:t xml:space="preserve">, </w:t>
+      </w:r>
+      <w:proofErr w:type="gramStart"/>
+      <w:r>
+        <w:t>позволяющий</w:t>
+      </w:r>
+      <w:proofErr w:type="gramEnd"/>
+      <w:r>
+        <w:t xml:space="preserve"> более-менее редактировать отдельные </w:t>
+      </w:r>
+      <w:proofErr w:type="spellStart"/>
+      <w:r>
+        <w:t>аудиофайлы</w:t>
+      </w:r>
+      <w:proofErr w:type="spellEnd"/>
+      <w:r>
+        <w:t>.</w:t>
+      </w:r>
+    </w:p>
+    <w:p>
+      <w:r>
+        <w:t>В связи с этим не будет хорошей поддержки сведения</w:t>
       </w:r>
       <w:r>
         <w:t xml:space="preserve"> </w:t>
       </w:r>
       <w:r>
+        <w:t>нескольких треков</w:t>
+      </w:r>
+      <w:r>
+        <w:t>.</w:t>
+      </w:r>
+    </w:p>
+    <w:p>
+      <w:r>
+        <w:t>Загрузка нескольких треков используется для вставок</w:t>
+      </w:r>
+      <w:r>
+        <w:t>/</w:t>
+      </w:r>
+      <w:r>
+        <w:t>удалений</w:t>
+      </w:r>
+    </w:p>
+    <w:p>
+      <w:r>
+        <w:t xml:space="preserve">Каждый трек будет иметь свою шкалу времени и самостоятельно </w:t>
+      </w:r>
+      <w:r>
         <w:rPr>
           <w:lang w:val="en-US"/>
         </w:rPr>
         <w:t>scale</w:t>
       </w:r>
       <w:r>
-        <w:t>.</w:t>
-      </w:r>
-      <w:r>
-        <w:br/>
-        <w:t>При этом</w:t>
-      </w:r>
-      <w:proofErr w:type="gramStart"/>
-      <w:r>
-        <w:t>,</w:t>
-      </w:r>
-      <w:proofErr w:type="gramEnd"/>
-      <w:r>
-        <w:t xml:space="preserve"> сделать его многопоточным.</w:t>
-      </w:r>
-      <w:r>
-        <w:br/>
-        <w:t>Другие потоки будут пересчитывать значения для сетки в 2 раза больше</w:t>
-      </w:r>
-      <w:r>
-        <w:t>/</w:t>
-      </w:r>
-      <w:r>
-        <w:t xml:space="preserve"> в 2 раза меньше.</w:t>
-      </w:r>
-    </w:p>
-    <w:p>
-      <w:pPr>
-        <w:pStyle w:val="a3"/>
-        <w:numPr>
-          <w:ilvl w:val="0"/>
-          <w:numId w:val="2"/>
-        </w:numPr>
-      </w:pPr>
+        <w:t>-</w:t>
+      </w:r>
+      <w:proofErr w:type="spellStart"/>
+      <w:r>
+        <w:t>иться</w:t>
+      </w:r>
+      <w:proofErr w:type="spellEnd"/>
     </w:p>
     <w:sectPr>
       <w:pgSz w:w="11906" w:h="16838"/>
@@ -566,11 +1539,11 @@
   <w:style w:type="paragraph" w:default="1" w:styleId="a">
     <w:name w:val="Normal"/>
     <w:qFormat/>
+    <w:rsid w:val="00E31A71"/>
   </w:style>
   <w:style w:type="character" w:default="1" w:styleId="a0">
     <w:name w:val="Default Paragraph Font"/>
     <w:uiPriority w:val="1"/>
-    <w:semiHidden/>
     <w:unhideWhenUsed/>
   </w:style>
   <w:style w:type="table" w:default="1" w:styleId="a1">
@@ -605,6 +1578,54 @@
       <w:ind w:left="720"/>
       <w:contextualSpacing/>
     </w:pPr>
+  </w:style>
+  <w:style w:type="paragraph" w:styleId="HTML">
+    <w:name w:val="HTML Preformatted"/>
+    <w:basedOn w:val="a"/>
+    <w:link w:val="HTML0"/>
+    <w:uiPriority w:val="99"/>
+    <w:semiHidden/>
+    <w:unhideWhenUsed/>
+    <w:rsid w:val="00913CEB"/>
+    <w:pPr>
+      <w:tabs>
+        <w:tab w:val="left" w:pos="916"/>
+        <w:tab w:val="left" w:pos="1832"/>
+        <w:tab w:val="left" w:pos="2748"/>
+        <w:tab w:val="left" w:pos="3664"/>
+        <w:tab w:val="left" w:pos="4580"/>
+        <w:tab w:val="left" w:pos="5496"/>
+        <w:tab w:val="left" w:pos="6412"/>
+        <w:tab w:val="left" w:pos="7328"/>
+        <w:tab w:val="left" w:pos="8244"/>
+        <w:tab w:val="left" w:pos="9160"/>
+        <w:tab w:val="left" w:pos="10076"/>
+        <w:tab w:val="left" w:pos="10992"/>
+        <w:tab w:val="left" w:pos="11908"/>
+        <w:tab w:val="left" w:pos="12824"/>
+        <w:tab w:val="left" w:pos="13740"/>
+        <w:tab w:val="left" w:pos="14656"/>
+      </w:tabs>
+      <w:spacing w:after="0" w:line="240" w:lineRule="auto"/>
+    </w:pPr>
+    <w:rPr>
+      <w:rFonts w:ascii="Courier New" w:eastAsia="Times New Roman" w:hAnsi="Courier New" w:cs="Courier New"/>
+      <w:sz w:val="20"/>
+      <w:szCs w:val="20"/>
+    </w:rPr>
+  </w:style>
+  <w:style w:type="character" w:customStyle="1" w:styleId="HTML0">
+    <w:name w:val="Стандартный HTML Знак"/>
+    <w:basedOn w:val="a0"/>
+    <w:link w:val="HTML"/>
+    <w:uiPriority w:val="99"/>
+    <w:semiHidden/>
+    <w:rsid w:val="00913CEB"/>
+    <w:rPr>
+      <w:rFonts w:ascii="Courier New" w:eastAsia="Times New Roman" w:hAnsi="Courier New" w:cs="Courier New"/>
+      <w:sz w:val="20"/>
+      <w:szCs w:val="20"/>
+    </w:rPr>
   </w:style>
 </w:styles>
 </file>

</xml_diff>

<commit_message>
Added fragments capturing and time panel
</commit_message>
<xml_diff>
--- a/TODO.docx
+++ b/TODO.docx
@@ -11,8 +11,49 @@
         </w:numPr>
       </w:pPr>
       <w:r>
-        <w:t>Сделать панель времени сверху</w:t>
-      </w:r>
+        <w:t xml:space="preserve">Добавить </w:t>
+      </w:r>
+      <w:proofErr w:type="spellStart"/>
+      <w:r>
+        <w:rPr>
+          <w:lang w:val="en-US"/>
+        </w:rPr>
+        <w:t>Ctrl</w:t>
+      </w:r>
+      <w:proofErr w:type="spellEnd"/>
+      <w:r>
+        <w:t>+</w:t>
+      </w:r>
+      <w:proofErr w:type="spellStart"/>
+      <w:r>
+        <w:rPr>
+          <w:lang w:val="en-US"/>
+        </w:rPr>
+        <w:t>C</w:t>
+      </w:r>
+      <w:proofErr w:type="spellEnd"/>
+      <w:r>
+        <w:t xml:space="preserve">, </w:t>
+      </w:r>
+      <w:proofErr w:type="spellStart"/>
+      <w:r>
+        <w:rPr>
+          <w:lang w:val="en-US"/>
+        </w:rPr>
+        <w:t>Ctrl</w:t>
+      </w:r>
+      <w:proofErr w:type="spellEnd"/>
+      <w:r>
+        <w:t>+</w:t>
+      </w:r>
+      <w:proofErr w:type="spellStart"/>
+      <w:r>
+        <w:rPr>
+          <w:lang w:val="en-US"/>
+        </w:rPr>
+        <w:t>V</w:t>
+      </w:r>
+      <w:proofErr w:type="spellEnd"/>
     </w:p>
     <w:p>
       <w:pPr>
@@ -23,11 +64,24 @@
         </w:numPr>
       </w:pPr>
       <w:r>
-        <w:t>Сделать вертикальную сетку, синхронизированную с панелью времени.</w:t>
-      </w:r>
-      <w:r>
-        <w:br/>
-        <w:t>То есть время пишется для каждого куска сетки.</w:t>
+        <w:t>Добавить название песни в дорожке</w:t>
+      </w:r>
+      <w:r>
+        <w:t xml:space="preserve"> </w:t>
+      </w:r>
+      <w:r>
+        <w:t>(</w:t>
+      </w:r>
+      <w:r>
+        <w:t xml:space="preserve">просить </w:t>
+      </w:r>
+      <w:proofErr w:type="spellStart"/>
+      <w:r>
+        <w:t>юзера</w:t>
+      </w:r>
+      <w:proofErr w:type="spellEnd"/>
+      <w:r>
+        <w:t xml:space="preserve"> ввести название)</w:t>
       </w:r>
     </w:p>
     <w:p>
@@ -38,27 +92,22 @@
           <w:numId w:val="1"/>
         </w:numPr>
       </w:pPr>
-      <w:r>
-        <w:t>Добавить название песни в дорожк</w:t>
-      </w:r>
-      <w:proofErr w:type="gramStart"/>
-      <w:r>
-        <w:t>е</w:t>
-      </w:r>
-      <w:r>
-        <w:t>(</w:t>
-      </w:r>
-      <w:proofErr w:type="gramEnd"/>
-      <w:r>
-        <w:t xml:space="preserve">можно просить </w:t>
-      </w:r>
       <w:proofErr w:type="spellStart"/>
       <w:r>
-        <w:t>юзера</w:t>
+        <w:t>Отрефакторить</w:t>
       </w:r>
       <w:proofErr w:type="spellEnd"/>
       <w:r>
-        <w:t xml:space="preserve"> ввести название)</w:t>
+        <w:t xml:space="preserve"> существующие тесты в соответствии с паттерном </w:t>
+      </w:r>
+      <w:r>
+        <w:rPr>
+          <w:lang w:val="en-US"/>
+        </w:rPr>
+        <w:t>AAA</w:t>
+      </w:r>
+      <w:r>
+        <w:t>.</w:t>
       </w:r>
     </w:p>
     <w:p>
@@ -68,38 +117,44 @@
           <w:ilvl w:val="0"/>
           <w:numId w:val="1"/>
         </w:numPr>
-        <w:rPr>
-          <w:lang w:val="en-US"/>
-        </w:rPr>
-      </w:pPr>
-      <w:r>
-        <w:t>Сделать</w:t>
-      </w:r>
-      <w:r>
-        <w:rPr>
-          <w:lang w:val="en-US"/>
-        </w:rPr>
-        <w:t xml:space="preserve"> </w:t>
+      </w:pPr>
+      <w:r>
+        <w:t xml:space="preserve">Выпилить </w:t>
       </w:r>
       <w:proofErr w:type="spellStart"/>
       <w:r>
-        <w:t>функциию</w:t>
+        <w:rPr>
+          <w:lang w:val="en-US"/>
+        </w:rPr>
+        <w:t>ChannelCompressor</w:t>
       </w:r>
       <w:proofErr w:type="spellEnd"/>
       <w:r>
-        <w:rPr>
-          <w:lang w:val="en-US"/>
-        </w:rPr>
-        <w:t xml:space="preserve"> </w:t>
+        <w:t>.</w:t>
+      </w:r>
+      <w:r>
+        <w:br/>
+        <w:t xml:space="preserve">Вместо него оставить только </w:t>
       </w:r>
       <w:proofErr w:type="spellStart"/>
       <w:r>
         <w:rPr>
           <w:lang w:val="en-US"/>
         </w:rPr>
-        <w:t>convert_to_time</w:t>
+        <w:t>PowOfTwoCompressor</w:t>
       </w:r>
       <w:proofErr w:type="spellEnd"/>
+      <w:r>
+        <w:t xml:space="preserve"> и </w:t>
+      </w:r>
+      <w:proofErr w:type="spellStart"/>
+      <w:r>
+        <w:t>SimpleCompressor</w:t>
+      </w:r>
+      <w:proofErr w:type="spellEnd"/>
+      <w:r>
+        <w:t>.</w:t>
+      </w:r>
     </w:p>
     <w:p>
       <w:pPr>
@@ -109,31 +164,63 @@
           <w:numId w:val="1"/>
         </w:numPr>
       </w:pPr>
+      <w:r>
+        <w:t xml:space="preserve">Сделать кнопку  </w:t>
+      </w:r>
+      <w:r>
+        <w:rPr>
+          <w:lang w:val="en-US"/>
+        </w:rPr>
+        <w:t>split</w:t>
+      </w:r>
+      <w:r>
+        <w:t xml:space="preserve"> </w:t>
+      </w:r>
+      <w:r>
+        <w:t xml:space="preserve">для трека, который разделяет все его каналы в отдельные дорожки. </w:t>
+      </w:r>
+    </w:p>
+    <w:p>
+      <w:pPr>
+        <w:pStyle w:val="a3"/>
+        <w:numPr>
+          <w:ilvl w:val="0"/>
+          <w:numId w:val="1"/>
+        </w:numPr>
+      </w:pPr>
+      <w:r>
+        <w:t xml:space="preserve">По умолчанию делать </w:t>
+      </w:r>
       <w:proofErr w:type="spellStart"/>
       <w:r>
-        <w:t>Отрефакторить</w:t>
+        <w:t>скролл</w:t>
       </w:r>
       <w:proofErr w:type="spellEnd"/>
       <w:r>
-        <w:t xml:space="preserve"> существующие тесты в соответствии с паттерном </w:t>
-      </w:r>
-      <w:r>
-        <w:rPr>
-          <w:lang w:val="en-US"/>
-        </w:rPr>
-        <w:t>AAA</w:t>
-      </w:r>
-      <w:r>
-        <w:t>.</w:t>
-      </w:r>
-    </w:p>
-    <w:p>
-      <w:pPr>
-        <w:rPr>
-          <w:lang w:val="en-US"/>
-        </w:rPr>
-      </w:pPr>
-    </w:p>
+        <w:t xml:space="preserve"> очень мощным, а при </w:t>
+      </w:r>
+      <w:proofErr w:type="gramStart"/>
+      <w:r>
+        <w:t>зажатом</w:t>
+      </w:r>
+      <w:proofErr w:type="gramEnd"/>
+      <w:r>
+        <w:t xml:space="preserve"> </w:t>
+      </w:r>
+      <w:r>
+        <w:rPr>
+          <w:lang w:val="en-US"/>
+        </w:rPr>
+        <w:t>alt</w:t>
+      </w:r>
+      <w:r>
+        <w:t>-</w:t>
+      </w:r>
+      <w:r>
+        <w:t>е его ослаблять.</w:t>
+      </w:r>
+    </w:p>
+    <w:p/>
     <w:p>
       <w:pPr>
         <w:tabs>
@@ -361,7 +448,6 @@
           <w:color w:val="000000"/>
           <w:sz w:val="20"/>
           <w:szCs w:val="20"/>
-          <w:lang w:val="en-US"/>
         </w:rPr>
       </w:pPr>
       <w:r>
@@ -400,7 +486,6 @@
           <w:color w:val="000000"/>
           <w:sz w:val="20"/>
           <w:szCs w:val="20"/>
-          <w:lang w:val="en-US"/>
         </w:rPr>
       </w:pPr>
       <w:r>
@@ -436,15 +521,17 @@
         <w:spacing w:after="0" w:line="240" w:lineRule="auto"/>
         <w:rPr>
           <w:rFonts w:ascii="Courier New" w:eastAsia="Times New Roman" w:hAnsi="Courier New" w:cs="Courier New"/>
-          <w:color w:val="000000"/>
-          <w:sz w:val="20"/>
-          <w:szCs w:val="20"/>
-          <w:lang w:val="en-US"/>
-        </w:rPr>
-      </w:pPr>
-      <w:r>
-        <w:rPr>
-          <w:rFonts w:ascii="Courier New" w:eastAsia="Times New Roman" w:hAnsi="Courier New" w:cs="Courier New"/>
+          <w:b/>
+          <w:color w:val="000000"/>
+          <w:sz w:val="20"/>
+          <w:szCs w:val="20"/>
+          <w:lang w:val="en-US"/>
+        </w:rPr>
+      </w:pPr>
+      <w:r>
+        <w:rPr>
+          <w:rFonts w:ascii="Courier New" w:eastAsia="Times New Roman" w:hAnsi="Courier New" w:cs="Courier New"/>
+          <w:b/>
           <w:color w:val="000000"/>
           <w:sz w:val="20"/>
           <w:szCs w:val="20"/>
@@ -454,6 +541,7 @@
       <w:r>
         <w:rPr>
           <w:rFonts w:ascii="Courier New" w:eastAsia="Times New Roman" w:hAnsi="Courier New" w:cs="Courier New"/>
+          <w:b/>
           <w:color w:val="000000"/>
           <w:sz w:val="20"/>
           <w:szCs w:val="20"/>
@@ -465,6 +553,7 @@
       <w:r>
         <w:rPr>
           <w:rFonts w:ascii="Courier New" w:eastAsia="Times New Roman" w:hAnsi="Courier New" w:cs="Courier New"/>
+          <w:b/>
           <w:color w:val="000000"/>
           <w:sz w:val="20"/>
           <w:szCs w:val="20"/>
@@ -476,6 +565,7 @@
       <w:r>
         <w:rPr>
           <w:rFonts w:ascii="Courier New" w:eastAsia="Times New Roman" w:hAnsi="Courier New" w:cs="Courier New"/>
+          <w:b/>
           <w:color w:val="000000"/>
           <w:sz w:val="20"/>
           <w:szCs w:val="20"/>
@@ -487,6 +577,7 @@
       <w:r>
         <w:rPr>
           <w:rFonts w:ascii="Courier New" w:eastAsia="Times New Roman" w:hAnsi="Courier New" w:cs="Courier New"/>
+          <w:b/>
           <w:color w:val="000000"/>
           <w:sz w:val="20"/>
           <w:szCs w:val="20"/>
@@ -498,6 +589,7 @@
       <w:r>
         <w:rPr>
           <w:rFonts w:ascii="Courier New" w:eastAsia="Times New Roman" w:hAnsi="Courier New" w:cs="Courier New"/>
+          <w:b/>
           <w:color w:val="000000"/>
           <w:sz w:val="20"/>
           <w:szCs w:val="20"/>
@@ -626,14 +718,16 @@
         <w:spacing w:after="0" w:line="240" w:lineRule="auto"/>
         <w:rPr>
           <w:rFonts w:ascii="Courier New" w:eastAsia="Times New Roman" w:hAnsi="Courier New" w:cs="Courier New"/>
-          <w:color w:val="000000"/>
-          <w:sz w:val="20"/>
-          <w:szCs w:val="20"/>
-        </w:rPr>
-      </w:pPr>
-      <w:r>
-        <w:rPr>
-          <w:rFonts w:ascii="Courier New" w:eastAsia="Times New Roman" w:hAnsi="Courier New" w:cs="Courier New"/>
+          <w:b/>
+          <w:color w:val="000000"/>
+          <w:sz w:val="20"/>
+          <w:szCs w:val="20"/>
+        </w:rPr>
+      </w:pPr>
+      <w:r>
+        <w:rPr>
+          <w:rFonts w:ascii="Courier New" w:eastAsia="Times New Roman" w:hAnsi="Courier New" w:cs="Courier New"/>
+          <w:b/>
           <w:color w:val="000000"/>
           <w:sz w:val="20"/>
           <w:szCs w:val="20"/>
@@ -702,14 +796,16 @@
         <w:spacing w:after="0" w:line="240" w:lineRule="auto"/>
         <w:rPr>
           <w:rFonts w:ascii="Courier New" w:eastAsia="Times New Roman" w:hAnsi="Courier New" w:cs="Courier New"/>
-          <w:color w:val="000000"/>
-          <w:sz w:val="20"/>
-          <w:szCs w:val="20"/>
-        </w:rPr>
-      </w:pPr>
-      <w:r>
-        <w:rPr>
-          <w:rFonts w:ascii="Courier New" w:eastAsia="Times New Roman" w:hAnsi="Courier New" w:cs="Courier New"/>
+          <w:b/>
+          <w:color w:val="000000"/>
+          <w:sz w:val="20"/>
+          <w:szCs w:val="20"/>
+        </w:rPr>
+      </w:pPr>
+      <w:r>
+        <w:rPr>
+          <w:rFonts w:ascii="Courier New" w:eastAsia="Times New Roman" w:hAnsi="Courier New" w:cs="Courier New"/>
+          <w:b/>
           <w:color w:val="000000"/>
           <w:sz w:val="20"/>
           <w:szCs w:val="20"/>
@@ -778,14 +874,16 @@
         <w:spacing w:after="0" w:line="240" w:lineRule="auto"/>
         <w:rPr>
           <w:rFonts w:ascii="Courier New" w:eastAsia="Times New Roman" w:hAnsi="Courier New" w:cs="Courier New"/>
-          <w:color w:val="000000"/>
-          <w:sz w:val="20"/>
-          <w:szCs w:val="20"/>
-        </w:rPr>
-      </w:pPr>
-      <w:r>
-        <w:rPr>
-          <w:rFonts w:ascii="Courier New" w:eastAsia="Times New Roman" w:hAnsi="Courier New" w:cs="Courier New"/>
+          <w:b/>
+          <w:color w:val="000000"/>
+          <w:sz w:val="20"/>
+          <w:szCs w:val="20"/>
+        </w:rPr>
+      </w:pPr>
+      <w:r>
+        <w:rPr>
+          <w:rFonts w:ascii="Courier New" w:eastAsia="Times New Roman" w:hAnsi="Courier New" w:cs="Courier New"/>
+          <w:b/>
           <w:color w:val="000000"/>
           <w:sz w:val="20"/>
           <w:szCs w:val="20"/>
@@ -854,14 +952,16 @@
         <w:spacing w:after="0" w:line="240" w:lineRule="auto"/>
         <w:rPr>
           <w:rFonts w:ascii="Courier New" w:eastAsia="Times New Roman" w:hAnsi="Courier New" w:cs="Courier New"/>
-          <w:color w:val="000000"/>
-          <w:sz w:val="20"/>
-          <w:szCs w:val="20"/>
-        </w:rPr>
-      </w:pPr>
-      <w:r>
-        <w:rPr>
-          <w:rFonts w:ascii="Courier New" w:eastAsia="Times New Roman" w:hAnsi="Courier New" w:cs="Courier New"/>
+          <w:b/>
+          <w:color w:val="000000"/>
+          <w:sz w:val="20"/>
+          <w:szCs w:val="20"/>
+        </w:rPr>
+      </w:pPr>
+      <w:r>
+        <w:rPr>
+          <w:rFonts w:ascii="Courier New" w:eastAsia="Times New Roman" w:hAnsi="Courier New" w:cs="Courier New"/>
+          <w:b/>
           <w:color w:val="000000"/>
           <w:sz w:val="20"/>
           <w:szCs w:val="20"/>
@@ -871,6 +971,7 @@
       <w:r>
         <w:rPr>
           <w:rFonts w:ascii="Courier New" w:eastAsia="Times New Roman" w:hAnsi="Courier New" w:cs="Courier New"/>
+          <w:b/>
           <w:color w:val="000000"/>
           <w:sz w:val="20"/>
           <w:szCs w:val="20"/>
@@ -881,30 +982,13 @@
       <w:r>
         <w:rPr>
           <w:rFonts w:ascii="Courier New" w:eastAsia="Times New Roman" w:hAnsi="Courier New" w:cs="Courier New"/>
+          <w:b/>
           <w:color w:val="000000"/>
           <w:sz w:val="20"/>
           <w:szCs w:val="20"/>
         </w:rPr>
         <w:br/>
-        <w:t>Возможность включать</w:t>
-      </w:r>
-      <w:r>
-        <w:rPr>
-          <w:rFonts w:ascii="Courier New" w:eastAsia="Times New Roman" w:hAnsi="Courier New" w:cs="Courier New"/>
-          <w:color w:val="000000"/>
-          <w:sz w:val="20"/>
-          <w:szCs w:val="20"/>
-        </w:rPr>
-        <w:t>/</w:t>
-      </w:r>
-      <w:r>
-        <w:rPr>
-          <w:rFonts w:ascii="Courier New" w:eastAsia="Times New Roman" w:hAnsi="Courier New" w:cs="Courier New"/>
-          <w:color w:val="000000"/>
-          <w:sz w:val="20"/>
-          <w:szCs w:val="20"/>
-        </w:rPr>
-        <w:t>выключать треки</w:t>
+        <w:t>Возможность включать/выключать треки</w:t>
       </w:r>
     </w:p>
     <w:p>
@@ -933,7 +1017,6 @@
           <w:color w:val="000000"/>
           <w:sz w:val="20"/>
           <w:szCs w:val="20"/>
-          <w:lang w:val="en-US"/>
         </w:rPr>
       </w:pPr>
       <w:r>
@@ -969,14 +1052,16 @@
         <w:spacing w:after="0" w:line="240" w:lineRule="auto"/>
         <w:rPr>
           <w:rFonts w:ascii="Courier New" w:eastAsia="Times New Roman" w:hAnsi="Courier New" w:cs="Courier New"/>
-          <w:color w:val="000000"/>
-          <w:sz w:val="20"/>
-          <w:szCs w:val="20"/>
-        </w:rPr>
-      </w:pPr>
-      <w:r>
-        <w:rPr>
-          <w:rFonts w:ascii="Courier New" w:eastAsia="Times New Roman" w:hAnsi="Courier New" w:cs="Courier New"/>
+          <w:b/>
+          <w:color w:val="000000"/>
+          <w:sz w:val="20"/>
+          <w:szCs w:val="20"/>
+        </w:rPr>
+      </w:pPr>
+      <w:r>
+        <w:rPr>
+          <w:rFonts w:ascii="Courier New" w:eastAsia="Times New Roman" w:hAnsi="Courier New" w:cs="Courier New"/>
+          <w:b/>
           <w:color w:val="000000"/>
           <w:sz w:val="20"/>
           <w:szCs w:val="20"/>
@@ -1048,7 +1133,6 @@
           <w:color w:val="000000"/>
           <w:sz w:val="20"/>
           <w:szCs w:val="20"/>
-          <w:lang w:val="en-US"/>
         </w:rPr>
       </w:pPr>
       <w:r>
@@ -1101,13 +1185,7 @@
         <w:t>) и использования плеера для поиска точек разрезки</w:t>
       </w:r>
     </w:p>
-    <w:p>
-      <w:pPr>
-        <w:rPr>
-          <w:lang w:val="en-US"/>
-        </w:rPr>
-      </w:pPr>
-    </w:p>
+    <w:p/>
     <w:p>
       <w:r>
         <w:t xml:space="preserve">Мы делаем </w:t>
@@ -1544,6 +1622,7 @@
   <w:style w:type="character" w:default="1" w:styleId="a0">
     <w:name w:val="Default Paragraph Font"/>
     <w:uiPriority w:val="1"/>
+    <w:semiHidden/>
     <w:unhideWhenUsed/>
   </w:style>
   <w:style w:type="table" w:default="1" w:styleId="a1">

</xml_diff>

<commit_message>
Works more or less
</commit_message>
<xml_diff>
--- a/TODO.docx
+++ b/TODO.docx
@@ -13,47 +13,39 @@
       <w:r>
         <w:t xml:space="preserve">Добавить </w:t>
       </w:r>
-      <w:proofErr w:type="spellStart"/>
       <w:r>
         <w:rPr>
           <w:lang w:val="en-US"/>
         </w:rPr>
         <w:t>Ctrl</w:t>
       </w:r>
-      <w:proofErr w:type="spellEnd"/>
       <w:r>
         <w:t>+</w:t>
       </w:r>
-      <w:proofErr w:type="spellStart"/>
       <w:r>
         <w:rPr>
           <w:lang w:val="en-US"/>
         </w:rPr>
         <w:t>C</w:t>
       </w:r>
-      <w:proofErr w:type="spellEnd"/>
       <w:r>
         <w:t xml:space="preserve">, </w:t>
       </w:r>
-      <w:proofErr w:type="spellStart"/>
       <w:r>
         <w:rPr>
           <w:lang w:val="en-US"/>
         </w:rPr>
         <w:t>Ctrl</w:t>
       </w:r>
-      <w:proofErr w:type="spellEnd"/>
       <w:r>
         <w:t>+</w:t>
       </w:r>
-      <w:proofErr w:type="spellStart"/>
       <w:r>
         <w:rPr>
           <w:lang w:val="en-US"/>
         </w:rPr>
         <w:t>V</w:t>
       </w:r>
-      <w:proofErr w:type="spellEnd"/>
     </w:p>
     <w:p>
       <w:pPr>
@@ -73,15 +65,7 @@
         <w:t>(</w:t>
       </w:r>
       <w:r>
-        <w:t xml:space="preserve">просить </w:t>
-      </w:r>
-      <w:proofErr w:type="spellStart"/>
-      <w:r>
-        <w:t>юзера</w:t>
-      </w:r>
-      <w:proofErr w:type="spellEnd"/>
-      <w:r>
-        <w:t xml:space="preserve"> ввести название)</w:t>
+        <w:t>просить юзера ввести название)</w:t>
       </w:r>
     </w:p>
     <w:p>
@@ -92,13 +76,8 @@
           <w:numId w:val="1"/>
         </w:numPr>
       </w:pPr>
-      <w:proofErr w:type="spellStart"/>
-      <w:r>
-        <w:t>Отрефакторить</w:t>
-      </w:r>
-      <w:proofErr w:type="spellEnd"/>
-      <w:r>
-        <w:t xml:space="preserve"> существующие тесты в соответствии с паттерном </w:t>
+      <w:r>
+        <w:t xml:space="preserve">Отрефакторить существующие тесты в соответствии с паттерном </w:t>
       </w:r>
       <w:r>
         <w:rPr>
@@ -119,41 +98,19 @@
         </w:numPr>
       </w:pPr>
       <w:r>
-        <w:t xml:space="preserve">Выпилить </w:t>
-      </w:r>
-      <w:proofErr w:type="spellStart"/>
+        <w:t xml:space="preserve">Сделать кнопку  </w:t>
+      </w:r>
       <w:r>
         <w:rPr>
           <w:lang w:val="en-US"/>
         </w:rPr>
-        <w:t>ChannelCompressor</w:t>
-      </w:r>
-      <w:proofErr w:type="spellEnd"/>
-      <w:r>
-        <w:t>.</w:t>
-      </w:r>
-      <w:r>
-        <w:br/>
-        <w:t xml:space="preserve">Вместо него оставить только </w:t>
-      </w:r>
-      <w:proofErr w:type="spellStart"/>
-      <w:r>
-        <w:rPr>
-          <w:lang w:val="en-US"/>
-        </w:rPr>
-        <w:t>PowOfTwoCompressor</w:t>
-      </w:r>
-      <w:proofErr w:type="spellEnd"/>
-      <w:r>
-        <w:t xml:space="preserve"> и </w:t>
-      </w:r>
-      <w:proofErr w:type="spellStart"/>
-      <w:r>
-        <w:t>SimpleCompressor</w:t>
-      </w:r>
-      <w:proofErr w:type="spellEnd"/>
-      <w:r>
-        <w:t>.</w:t>
+        <w:t>split</w:t>
+      </w:r>
+      <w:r>
+        <w:t xml:space="preserve"> </w:t>
+      </w:r>
+      <w:r>
+        <w:t xml:space="preserve">для трека, который разделяет все его каналы в отдельные дорожки. </w:t>
       </w:r>
     </w:p>
     <w:p>
@@ -165,19 +122,19 @@
         </w:numPr>
       </w:pPr>
       <w:r>
-        <w:t xml:space="preserve">Сделать кнопку  </w:t>
+        <w:t xml:space="preserve">По умолчанию делать скролл очень мощным, а при зажатом </w:t>
       </w:r>
       <w:r>
         <w:rPr>
           <w:lang w:val="en-US"/>
         </w:rPr>
-        <w:t>split</w:t>
-      </w:r>
-      <w:r>
-        <w:t xml:space="preserve"> </w:t>
-      </w:r>
-      <w:r>
-        <w:t xml:space="preserve">для трека, который разделяет все его каналы в отдельные дорожки. </w:t>
+        <w:t>alt</w:t>
+      </w:r>
+      <w:r>
+        <w:t>-</w:t>
+      </w:r>
+      <w:r>
+        <w:t>е его ослаблять.</w:t>
       </w:r>
     </w:p>
     <w:p>
@@ -189,35 +146,25 @@
         </w:numPr>
       </w:pPr>
       <w:r>
-        <w:t xml:space="preserve">По умолчанию делать </w:t>
-      </w:r>
-      <w:proofErr w:type="spellStart"/>
-      <w:r>
-        <w:t>скролл</w:t>
-      </w:r>
-      <w:proofErr w:type="spellEnd"/>
-      <w:r>
-        <w:t xml:space="preserve"> очень мощным, а при </w:t>
-      </w:r>
-      <w:proofErr w:type="gramStart"/>
-      <w:r>
-        <w:t>зажатом</w:t>
-      </w:r>
-      <w:proofErr w:type="gramEnd"/>
-      <w:r>
-        <w:t xml:space="preserve"> </w:t>
+        <w:t xml:space="preserve">Добавить кнопку </w:t>
       </w:r>
       <w:r>
         <w:rPr>
           <w:lang w:val="en-US"/>
         </w:rPr>
-        <w:t>alt</w:t>
-      </w:r>
-      <w:r>
-        <w:t>-</w:t>
-      </w:r>
-      <w:r>
-        <w:t>е его ослаблять.</w:t>
+        <w:t>on/off</w:t>
+      </w:r>
+    </w:p>
+    <w:p>
+      <w:pPr>
+        <w:pStyle w:val="a3"/>
+        <w:numPr>
+          <w:ilvl w:val="0"/>
+          <w:numId w:val="1"/>
+        </w:numPr>
+      </w:pPr>
+      <w:r>
+        <w:t>Можно выделить одновременно на двух дорожках что-то</w:t>
       </w:r>
     </w:p>
     <w:p/>
@@ -334,7 +281,6 @@
         </w:rPr>
         <w:t>- регулировка громкости</w:t>
       </w:r>
-      <w:proofErr w:type="gramStart"/>
       <w:r>
         <w:rPr>
           <w:rFonts w:ascii="Courier New" w:eastAsia="Times New Roman" w:hAnsi="Courier New" w:cs="Courier New"/>
@@ -351,75 +297,45 @@
           <w:sz w:val="20"/>
           <w:szCs w:val="20"/>
         </w:rPr>
-        <w:t>В</w:t>
-      </w:r>
-      <w:proofErr w:type="gramEnd"/>
-      <w:r>
-        <w:rPr>
-          <w:rFonts w:ascii="Courier New" w:eastAsia="Times New Roman" w:hAnsi="Courier New" w:cs="Courier New"/>
-          <w:color w:val="000000"/>
-          <w:sz w:val="20"/>
-          <w:szCs w:val="20"/>
-        </w:rPr>
-        <w:t xml:space="preserve"> правой панельке будет эффект - громкость</w:t>
-      </w:r>
-    </w:p>
-    <w:p>
-      <w:pPr>
-        <w:tabs>
-          <w:tab w:val="left" w:pos="916"/>
-          <w:tab w:val="left" w:pos="1832"/>
-          <w:tab w:val="left" w:pos="2748"/>
-          <w:tab w:val="left" w:pos="3664"/>
-          <w:tab w:val="left" w:pos="4580"/>
-          <w:tab w:val="left" w:pos="5496"/>
-          <w:tab w:val="left" w:pos="6412"/>
-          <w:tab w:val="left" w:pos="7328"/>
-          <w:tab w:val="left" w:pos="8244"/>
-          <w:tab w:val="left" w:pos="9160"/>
-          <w:tab w:val="left" w:pos="10076"/>
-          <w:tab w:val="left" w:pos="10992"/>
-          <w:tab w:val="left" w:pos="11908"/>
-          <w:tab w:val="left" w:pos="12824"/>
-          <w:tab w:val="left" w:pos="13740"/>
-          <w:tab w:val="left" w:pos="14656"/>
-        </w:tabs>
-        <w:spacing w:after="0" w:line="240" w:lineRule="auto"/>
-        <w:rPr>
-          <w:rFonts w:ascii="Courier New" w:eastAsia="Times New Roman" w:hAnsi="Courier New" w:cs="Courier New"/>
-          <w:color w:val="000000"/>
-          <w:sz w:val="20"/>
-          <w:szCs w:val="20"/>
-        </w:rPr>
-      </w:pPr>
-      <w:r>
-        <w:rPr>
-          <w:rFonts w:ascii="Courier New" w:eastAsia="Times New Roman" w:hAnsi="Courier New" w:cs="Courier New"/>
-          <w:color w:val="000000"/>
-          <w:sz w:val="20"/>
-          <w:szCs w:val="20"/>
-        </w:rPr>
-        <w:t xml:space="preserve">- </w:t>
-      </w:r>
-      <w:proofErr w:type="spellStart"/>
-      <w:r>
-        <w:rPr>
-          <w:rFonts w:ascii="Courier New" w:eastAsia="Times New Roman" w:hAnsi="Courier New" w:cs="Courier New"/>
-          <w:color w:val="000000"/>
-          <w:sz w:val="20"/>
-          <w:szCs w:val="20"/>
-        </w:rPr>
-        <w:t>сплит</w:t>
-      </w:r>
-      <w:proofErr w:type="spellEnd"/>
-      <w:r>
-        <w:rPr>
-          <w:rFonts w:ascii="Courier New" w:eastAsia="Times New Roman" w:hAnsi="Courier New" w:cs="Courier New"/>
-          <w:color w:val="000000"/>
-          <w:sz w:val="20"/>
-          <w:szCs w:val="20"/>
-        </w:rPr>
-        <w:t xml:space="preserve"> в точке</w:t>
+        <w:t>В правой панельке будет эффект - громкость</w:t>
+      </w:r>
+    </w:p>
+    <w:p>
+      <w:pPr>
+        <w:tabs>
+          <w:tab w:val="left" w:pos="916"/>
+          <w:tab w:val="left" w:pos="1832"/>
+          <w:tab w:val="left" w:pos="2748"/>
+          <w:tab w:val="left" w:pos="3664"/>
+          <w:tab w:val="left" w:pos="4580"/>
+          <w:tab w:val="left" w:pos="5496"/>
+          <w:tab w:val="left" w:pos="6412"/>
+          <w:tab w:val="left" w:pos="7328"/>
+          <w:tab w:val="left" w:pos="8244"/>
+          <w:tab w:val="left" w:pos="9160"/>
+          <w:tab w:val="left" w:pos="10076"/>
+          <w:tab w:val="left" w:pos="10992"/>
+          <w:tab w:val="left" w:pos="11908"/>
+          <w:tab w:val="left" w:pos="12824"/>
+          <w:tab w:val="left" w:pos="13740"/>
+          <w:tab w:val="left" w:pos="14656"/>
+        </w:tabs>
+        <w:spacing w:after="0" w:line="240" w:lineRule="auto"/>
+        <w:rPr>
+          <w:rFonts w:ascii="Courier New" w:eastAsia="Times New Roman" w:hAnsi="Courier New" w:cs="Courier New"/>
+          <w:color w:val="000000"/>
+          <w:sz w:val="20"/>
+          <w:szCs w:val="20"/>
+        </w:rPr>
+      </w:pPr>
+      <w:r>
+        <w:rPr>
+          <w:rFonts w:ascii="Courier New" w:eastAsia="Times New Roman" w:hAnsi="Courier New" w:cs="Courier New"/>
+          <w:color w:val="000000"/>
+          <w:sz w:val="20"/>
+          <w:szCs w:val="20"/>
+        </w:rPr>
+        <w:t>- сплит в точке</w:t>
       </w:r>
     </w:p>
     <w:p>
@@ -547,55 +463,7 @@
           <w:szCs w:val="20"/>
           <w:lang w:val="en-US"/>
         </w:rPr>
-        <w:t xml:space="preserve"> </w:t>
-      </w:r>
-      <w:proofErr w:type="spellStart"/>
-      <w:r>
-        <w:rPr>
-          <w:rFonts w:ascii="Courier New" w:eastAsia="Times New Roman" w:hAnsi="Courier New" w:cs="Courier New"/>
-          <w:b/>
-          <w:color w:val="000000"/>
-          <w:sz w:val="20"/>
-          <w:szCs w:val="20"/>
-          <w:lang w:val="en-US"/>
-        </w:rPr>
-        <w:t>Ctrl+C</w:t>
-      </w:r>
-      <w:proofErr w:type="spellEnd"/>
-      <w:r>
-        <w:rPr>
-          <w:rFonts w:ascii="Courier New" w:eastAsia="Times New Roman" w:hAnsi="Courier New" w:cs="Courier New"/>
-          <w:b/>
-          <w:color w:val="000000"/>
-          <w:sz w:val="20"/>
-          <w:szCs w:val="20"/>
-          <w:lang w:val="en-US"/>
-        </w:rPr>
-        <w:t xml:space="preserve">, </w:t>
-      </w:r>
-      <w:proofErr w:type="spellStart"/>
-      <w:r>
-        <w:rPr>
-          <w:rFonts w:ascii="Courier New" w:eastAsia="Times New Roman" w:hAnsi="Courier New" w:cs="Courier New"/>
-          <w:b/>
-          <w:color w:val="000000"/>
-          <w:sz w:val="20"/>
-          <w:szCs w:val="20"/>
-          <w:lang w:val="en-US"/>
-        </w:rPr>
-        <w:t>Ctrl+V</w:t>
-      </w:r>
-      <w:proofErr w:type="spellEnd"/>
-      <w:r>
-        <w:rPr>
-          <w:rFonts w:ascii="Courier New" w:eastAsia="Times New Roman" w:hAnsi="Courier New" w:cs="Courier New"/>
-          <w:b/>
-          <w:color w:val="000000"/>
-          <w:sz w:val="20"/>
-          <w:szCs w:val="20"/>
-          <w:lang w:val="en-US"/>
-        </w:rPr>
-        <w:t>, Delete</w:t>
+        <w:t xml:space="preserve"> Ctrl+C, Ctrl+V, Delete</w:t>
       </w:r>
     </w:p>
     <w:p>
@@ -1142,95 +1010,31 @@
           <w:sz w:val="20"/>
           <w:szCs w:val="20"/>
         </w:rPr>
-        <w:t xml:space="preserve">4. Возможность воспроизведения (можно использовать </w:t>
-      </w:r>
-      <w:proofErr w:type="spellStart"/>
-      <w:r>
-        <w:rPr>
-          <w:rFonts w:ascii="Courier New" w:eastAsia="Times New Roman" w:hAnsi="Courier New" w:cs="Courier New"/>
-          <w:color w:val="000000"/>
-          <w:sz w:val="20"/>
-          <w:szCs w:val="20"/>
-        </w:rPr>
-        <w:t>биндинги</w:t>
-      </w:r>
-      <w:proofErr w:type="spellEnd"/>
-      <w:r>
-        <w:rPr>
-          <w:rFonts w:ascii="Courier New" w:eastAsia="Times New Roman" w:hAnsi="Courier New" w:cs="Courier New"/>
-          <w:color w:val="000000"/>
-          <w:sz w:val="20"/>
-          <w:szCs w:val="20"/>
-        </w:rPr>
-        <w:t xml:space="preserve"> для </w:t>
-      </w:r>
-      <w:proofErr w:type="spellStart"/>
-      <w:r>
-        <w:rPr>
-          <w:rFonts w:ascii="Courier New" w:eastAsia="Times New Roman" w:hAnsi="Courier New" w:cs="Courier New"/>
-          <w:color w:val="000000"/>
-          <w:sz w:val="20"/>
-          <w:szCs w:val="20"/>
-        </w:rPr>
-        <w:t>vlc</w:t>
-      </w:r>
-      <w:proofErr w:type="spellEnd"/>
-      <w:r>
-        <w:rPr>
-          <w:rFonts w:ascii="Courier New" w:eastAsia="Times New Roman" w:hAnsi="Courier New" w:cs="Courier New"/>
-          <w:color w:val="000000"/>
-          <w:sz w:val="20"/>
-          <w:szCs w:val="20"/>
-        </w:rPr>
-        <w:t>) и использования плеера для поиска точек разрезки</w:t>
+        <w:t>4. Возможность воспроизведения (можно использовать биндинги для vlc) и использования плеера для поиска точек разрезки</w:t>
       </w:r>
     </w:p>
     <w:p/>
     <w:p>
       <w:r>
-        <w:t xml:space="preserve">Мы делаем </w:t>
-      </w:r>
-      <w:proofErr w:type="spellStart"/>
-      <w:r>
-        <w:t>аудиоредактор</w:t>
-      </w:r>
-      <w:proofErr w:type="spellEnd"/>
-      <w:r>
-        <w:t xml:space="preserve">, </w:t>
-      </w:r>
-      <w:proofErr w:type="gramStart"/>
-      <w:r>
-        <w:t>позволяющий</w:t>
-      </w:r>
-      <w:proofErr w:type="gramEnd"/>
-      <w:r>
-        <w:t xml:space="preserve"> более-менее редактировать отдельные </w:t>
-      </w:r>
-      <w:proofErr w:type="spellStart"/>
-      <w:r>
-        <w:t>аудиофайлы</w:t>
-      </w:r>
-      <w:proofErr w:type="spellEnd"/>
+        <w:t>Мы делаем аудиоредактор, позволяющий более-менее редактировать отдельные аудиофайлы.</w:t>
+      </w:r>
+    </w:p>
+    <w:p>
+      <w:r>
+        <w:t>В связи с этим не будет хорошей поддержки сведения</w:t>
+      </w:r>
+      <w:r>
+        <w:t xml:space="preserve"> </w:t>
+      </w:r>
+      <w:r>
+        <w:t>нескольких треков</w:t>
+      </w:r>
       <w:r>
         <w:t>.</w:t>
       </w:r>
     </w:p>
     <w:p>
       <w:r>
-        <w:t>В связи с этим не будет хорошей поддержки сведения</w:t>
-      </w:r>
-      <w:r>
-        <w:t xml:space="preserve"> </w:t>
-      </w:r>
-      <w:r>
-        <w:t>нескольких треков</w:t>
-      </w:r>
-      <w:r>
-        <w:t>.</w:t>
-      </w:r>
-    </w:p>
-    <w:p>
-      <w:r>
         <w:t>Загрузка нескольких треков используется для вставок</w:t>
       </w:r>
       <w:r>
@@ -1251,13 +1055,8 @@
         <w:t>scale</w:t>
       </w:r>
       <w:r>
-        <w:t>-</w:t>
-      </w:r>
-      <w:proofErr w:type="spellStart"/>
-      <w:r>
-        <w:t>иться</w:t>
-      </w:r>
-      <w:proofErr w:type="spellEnd"/>
+        <w:t>-иться</w:t>
+      </w:r>
     </w:p>
     <w:sectPr>
       <w:pgSz w:w="11906" w:h="16838"/>

</xml_diff>

<commit_message>
Added fade in and fade out
</commit_message>
<xml_diff>
--- a/TODO.docx
+++ b/TODO.docx
@@ -11,40 +11,40 @@
         </w:numPr>
       </w:pPr>
       <w:r>
-        <w:t xml:space="preserve">Добавить </w:t>
-      </w:r>
-      <w:r>
-        <w:rPr>
-          <w:lang w:val="en-US"/>
-        </w:rPr>
-        <w:t>Ctrl</w:t>
-      </w:r>
-      <w:r>
-        <w:t>+</w:t>
-      </w:r>
-      <w:r>
-        <w:rPr>
-          <w:lang w:val="en-US"/>
-        </w:rPr>
-        <w:t>C</w:t>
-      </w:r>
-      <w:r>
-        <w:t xml:space="preserve">, </w:t>
-      </w:r>
-      <w:r>
-        <w:rPr>
-          <w:lang w:val="en-US"/>
-        </w:rPr>
-        <w:t>Ctrl</w:t>
-      </w:r>
-      <w:r>
-        <w:t>+</w:t>
-      </w:r>
-      <w:r>
-        <w:rPr>
-          <w:lang w:val="en-US"/>
-        </w:rPr>
-        <w:t>V</w:t>
+        <w:t>Добавить название песни в дорожке</w:t>
+      </w:r>
+      <w:r>
+        <w:t xml:space="preserve"> </w:t>
+      </w:r>
+      <w:r>
+        <w:t>(</w:t>
+      </w:r>
+      <w:r>
+        <w:t xml:space="preserve">просить </w:t>
+      </w:r>
+      <w:proofErr w:type="spellStart"/>
+      <w:r>
+        <w:t>юзера</w:t>
+      </w:r>
+      <w:proofErr w:type="spellEnd"/>
+      <w:r>
+        <w:t xml:space="preserve"> ввести название</w:t>
+      </w:r>
+      <w:proofErr w:type="gramStart"/>
+      <w:r>
+        <w:t>)</w:t>
+      </w:r>
+      <w:r>
+        <w:t>(</w:t>
+      </w:r>
+      <w:proofErr w:type="spellStart"/>
+      <w:proofErr w:type="gramEnd"/>
+      <w:r>
+        <w:t>мб</w:t>
+      </w:r>
+      <w:proofErr w:type="spellEnd"/>
+      <w:r>
+        <w:t xml:space="preserve"> не надо)</w:t>
       </w:r>
     </w:p>
     <w:p>
@@ -55,17 +55,22 @@
           <w:numId w:val="1"/>
         </w:numPr>
       </w:pPr>
-      <w:r>
-        <w:t>Добавить название песни в дорожке</w:t>
-      </w:r>
-      <w:r>
-        <w:t xml:space="preserve"> </w:t>
-      </w:r>
-      <w:r>
-        <w:t>(</w:t>
-      </w:r>
-      <w:r>
-        <w:t>просить юзера ввести название)</w:t>
+      <w:proofErr w:type="spellStart"/>
+      <w:r>
+        <w:t>Отрефакторить</w:t>
+      </w:r>
+      <w:proofErr w:type="spellEnd"/>
+      <w:r>
+        <w:t xml:space="preserve"> существующие тесты в соответствии с паттерном </w:t>
+      </w:r>
+      <w:r>
+        <w:rPr>
+          <w:lang w:val="en-US"/>
+        </w:rPr>
+        <w:t>AAA</w:t>
+      </w:r>
+      <w:r>
+        <w:t>.</w:t>
       </w:r>
     </w:p>
     <w:p>
@@ -77,16 +82,43 @@
         </w:numPr>
       </w:pPr>
       <w:r>
-        <w:t xml:space="preserve">Отрефакторить существующие тесты в соответствии с паттерном </w:t>
+        <w:t xml:space="preserve">Сделать кнопку  </w:t>
       </w:r>
       <w:r>
         <w:rPr>
           <w:lang w:val="en-US"/>
         </w:rPr>
-        <w:t>AAA</w:t>
-      </w:r>
+        <w:t>split</w:t>
+      </w:r>
+      <w:r>
+        <w:t xml:space="preserve"> </w:t>
+      </w:r>
+      <w:r>
+        <w:t>для трека, который разделяет все его каналы в отдельные дорожки</w:t>
+      </w:r>
+      <w:proofErr w:type="gramStart"/>
       <w:r>
         <w:t>.</w:t>
+      </w:r>
+      <w:proofErr w:type="gramEnd"/>
+      <w:r>
+        <w:t xml:space="preserve"> </w:t>
+      </w:r>
+      <w:r>
+        <w:t xml:space="preserve"> (</w:t>
+      </w:r>
+      <w:proofErr w:type="spellStart"/>
+      <w:proofErr w:type="gramStart"/>
+      <w:r>
+        <w:t>м</w:t>
+      </w:r>
+      <w:proofErr w:type="gramEnd"/>
+      <w:r>
+        <w:t>б</w:t>
+      </w:r>
+      <w:proofErr w:type="spellEnd"/>
+      <w:r>
+        <w:t xml:space="preserve"> не надо)</w:t>
       </w:r>
     </w:p>
     <w:p>
@@ -98,19 +130,35 @@
         </w:numPr>
       </w:pPr>
       <w:r>
-        <w:t xml:space="preserve">Сделать кнопку  </w:t>
+        <w:t xml:space="preserve">По умолчанию делать </w:t>
+      </w:r>
+      <w:proofErr w:type="spellStart"/>
+      <w:r>
+        <w:t>скролл</w:t>
+      </w:r>
+      <w:proofErr w:type="spellEnd"/>
+      <w:r>
+        <w:t xml:space="preserve"> очень мощным, а при </w:t>
+      </w:r>
+      <w:proofErr w:type="gramStart"/>
+      <w:r>
+        <w:t>зажатом</w:t>
+      </w:r>
+      <w:proofErr w:type="gramEnd"/>
+      <w:r>
+        <w:t xml:space="preserve"> </w:t>
       </w:r>
       <w:r>
         <w:rPr>
           <w:lang w:val="en-US"/>
         </w:rPr>
-        <w:t>split</w:t>
-      </w:r>
-      <w:r>
-        <w:t xml:space="preserve"> </w:t>
-      </w:r>
-      <w:r>
-        <w:t xml:space="preserve">для трека, который разделяет все его каналы в отдельные дорожки. </w:t>
+        <w:t>alt</w:t>
+      </w:r>
+      <w:r>
+        <w:t>-</w:t>
+      </w:r>
+      <w:r>
+        <w:t>е его ослаблять.</w:t>
       </w:r>
     </w:p>
     <w:p>
@@ -122,19 +170,13 @@
         </w:numPr>
       </w:pPr>
       <w:r>
-        <w:t xml:space="preserve">По умолчанию делать скролл очень мощным, а при зажатом </w:t>
+        <w:t xml:space="preserve">Добавить кнопку </w:t>
       </w:r>
       <w:r>
         <w:rPr>
           <w:lang w:val="en-US"/>
         </w:rPr>
-        <w:t>alt</w:t>
-      </w:r>
-      <w:r>
-        <w:t>-</w:t>
-      </w:r>
-      <w:r>
-        <w:t>е его ослаблять.</w:t>
+        <w:t>on/off</w:t>
       </w:r>
     </w:p>
     <w:p>
@@ -146,13 +188,15 @@
         </w:numPr>
       </w:pPr>
       <w:r>
-        <w:t xml:space="preserve">Добавить кнопку </w:t>
-      </w:r>
-      <w:r>
-        <w:rPr>
-          <w:lang w:val="en-US"/>
-        </w:rPr>
-        <w:t>on/off</w:t>
+        <w:t xml:space="preserve">Валится если дорожка совсем пустая. То есть в треке ни одного </w:t>
+      </w:r>
+      <w:proofErr w:type="spellStart"/>
+      <w:r>
+        <w:t>семпла</w:t>
+      </w:r>
+      <w:proofErr w:type="spellEnd"/>
+      <w:r>
+        <w:t>.</w:t>
       </w:r>
     </w:p>
     <w:p>
@@ -164,10 +208,103 @@
         </w:numPr>
       </w:pPr>
       <w:r>
-        <w:t>Можно выделить одновременно на двух дорожках что-то</w:t>
-      </w:r>
-    </w:p>
-    <w:p/>
+        <w:t xml:space="preserve">Дать возможность </w:t>
+      </w:r>
+      <w:proofErr w:type="spellStart"/>
+      <w:r>
+        <w:t>довыделять</w:t>
+      </w:r>
+      <w:proofErr w:type="spellEnd"/>
+      <w:r>
+        <w:t xml:space="preserve"> часть дорожки с </w:t>
+      </w:r>
+      <w:proofErr w:type="spellStart"/>
+      <w:r>
+        <w:t>шифтом</w:t>
+      </w:r>
+      <w:proofErr w:type="spellEnd"/>
+      <w:r>
+        <w:t>.</w:t>
+      </w:r>
+      <w:r>
+        <w:t xml:space="preserve"> </w:t>
+      </w:r>
+    </w:p>
+    <w:p>
+      <w:pPr>
+        <w:pStyle w:val="a3"/>
+        <w:numPr>
+          <w:ilvl w:val="0"/>
+          <w:numId w:val="1"/>
+        </w:numPr>
+      </w:pPr>
+      <w:r>
+        <w:t xml:space="preserve">Сохранять </w:t>
+      </w:r>
+      <w:r>
+        <w:rPr>
+          <w:lang w:val="en-US"/>
+        </w:rPr>
+        <w:t>scale</w:t>
+      </w:r>
+      <w:r>
+        <w:t xml:space="preserve"> после операций.</w:t>
+      </w:r>
+    </w:p>
+    <w:p>
+      <w:pPr>
+        <w:rPr>
+          <w:b/>
+        </w:rPr>
+      </w:pPr>
+      <w:r>
+        <w:rPr>
+          <w:b/>
+        </w:rPr>
+        <w:t>Как приду домой:</w:t>
+      </w:r>
+    </w:p>
+    <w:p>
+      <w:pPr>
+        <w:rPr>
+          <w:b/>
+        </w:rPr>
+      </w:pPr>
+      <w:r>
+        <w:rPr>
+          <w:b/>
+        </w:rPr>
+        <w:t xml:space="preserve">Поменять метод, которым крашу каждый </w:t>
+      </w:r>
+      <w:proofErr w:type="spellStart"/>
+      <w:r>
+        <w:rPr>
+          <w:b/>
+        </w:rPr>
+        <w:t>виджет</w:t>
+      </w:r>
+      <w:proofErr w:type="spellEnd"/>
+      <w:r>
+        <w:rPr>
+          <w:b/>
+        </w:rPr>
+        <w:t xml:space="preserve">. Это позволит </w:t>
+      </w:r>
+      <w:proofErr w:type="gramStart"/>
+      <w:r>
+        <w:rPr>
+          <w:b/>
+        </w:rPr>
+        <w:t>избавится</w:t>
+      </w:r>
+      <w:proofErr w:type="gramEnd"/>
+      <w:r>
+        <w:rPr>
+          <w:b/>
+        </w:rPr>
+        <w:t xml:space="preserve"> от этой кучи обёрток для всего подряд.</w:t>
+      </w:r>
+    </w:p>
     <w:p>
       <w:pPr>
         <w:tabs>
@@ -267,37 +404,67 @@
         <w:spacing w:after="0" w:line="240" w:lineRule="auto"/>
         <w:rPr>
           <w:rFonts w:ascii="Courier New" w:eastAsia="Times New Roman" w:hAnsi="Courier New" w:cs="Courier New"/>
-          <w:color w:val="000000"/>
-          <w:sz w:val="20"/>
-          <w:szCs w:val="20"/>
-        </w:rPr>
-      </w:pPr>
-      <w:r>
-        <w:rPr>
-          <w:rFonts w:ascii="Courier New" w:eastAsia="Times New Roman" w:hAnsi="Courier New" w:cs="Courier New"/>
-          <w:color w:val="000000"/>
-          <w:sz w:val="20"/>
-          <w:szCs w:val="20"/>
-        </w:rPr>
-        <w:t>- регулировка громкости</w:t>
-      </w:r>
-      <w:r>
-        <w:rPr>
-          <w:rFonts w:ascii="Courier New" w:eastAsia="Times New Roman" w:hAnsi="Courier New" w:cs="Courier New"/>
-          <w:color w:val="000000"/>
-          <w:sz w:val="20"/>
-          <w:szCs w:val="20"/>
+          <w:b/>
+          <w:color w:val="000000"/>
+          <w:sz w:val="20"/>
+          <w:szCs w:val="20"/>
+          <w:u w:val="single"/>
+          <w:lang w:val="en-US"/>
+        </w:rPr>
+      </w:pPr>
+      <w:r>
+        <w:rPr>
+          <w:rFonts w:ascii="Courier New" w:eastAsia="Times New Roman" w:hAnsi="Courier New" w:cs="Courier New"/>
+          <w:color w:val="000000"/>
+          <w:sz w:val="20"/>
+          <w:szCs w:val="20"/>
+          <w:u w:val="single"/>
+        </w:rPr>
+        <w:t xml:space="preserve">- регулировка </w:t>
+      </w:r>
+      <w:r>
+        <w:rPr>
+          <w:rFonts w:ascii="Courier New" w:eastAsia="Times New Roman" w:hAnsi="Courier New" w:cs="Courier New"/>
+          <w:color w:val="000000"/>
+          <w:sz w:val="20"/>
+          <w:szCs w:val="20"/>
+          <w:u w:val="single"/>
+        </w:rPr>
+        <w:t>громкости</w:t>
+      </w:r>
+      <w:proofErr w:type="gramStart"/>
+      <w:r>
+        <w:rPr>
+          <w:rFonts w:ascii="Courier New" w:eastAsia="Times New Roman" w:hAnsi="Courier New" w:cs="Courier New"/>
+          <w:color w:val="000000"/>
+          <w:sz w:val="20"/>
+          <w:szCs w:val="20"/>
+          <w:u w:val="single"/>
         </w:rPr>
         <w:br/>
       </w:r>
       <w:r>
         <w:rPr>
           <w:rFonts w:ascii="Courier New" w:eastAsia="Times New Roman" w:hAnsi="Courier New" w:cs="Courier New"/>
-          <w:color w:val="000000"/>
-          <w:sz w:val="20"/>
-          <w:szCs w:val="20"/>
-        </w:rPr>
-        <w:t>В правой панельке будет эффект - громкость</w:t>
+          <w:b/>
+          <w:color w:val="000000"/>
+          <w:sz w:val="20"/>
+          <w:szCs w:val="20"/>
+          <w:u w:val="single"/>
+        </w:rPr>
+        <w:t>Д</w:t>
+      </w:r>
+      <w:proofErr w:type="gramEnd"/>
+      <w:r>
+        <w:rPr>
+          <w:rFonts w:ascii="Courier New" w:eastAsia="Times New Roman" w:hAnsi="Courier New" w:cs="Courier New"/>
+          <w:b/>
+          <w:color w:val="000000"/>
+          <w:sz w:val="20"/>
+          <w:szCs w:val="20"/>
+          <w:u w:val="single"/>
+        </w:rPr>
+        <w:t>обавить для фрагмента</w:t>
       </w:r>
     </w:p>
     <w:p>
@@ -326,16 +493,40 @@
           <w:color w:val="000000"/>
           <w:sz w:val="20"/>
           <w:szCs w:val="20"/>
-        </w:rPr>
-      </w:pPr>
-      <w:r>
-        <w:rPr>
-          <w:rFonts w:ascii="Courier New" w:eastAsia="Times New Roman" w:hAnsi="Courier New" w:cs="Courier New"/>
-          <w:color w:val="000000"/>
-          <w:sz w:val="20"/>
-          <w:szCs w:val="20"/>
-        </w:rPr>
-        <w:t>- сплит в точке</w:t>
+          <w:u w:val="single"/>
+        </w:rPr>
+      </w:pPr>
+      <w:r>
+        <w:rPr>
+          <w:rFonts w:ascii="Courier New" w:eastAsia="Times New Roman" w:hAnsi="Courier New" w:cs="Courier New"/>
+          <w:color w:val="000000"/>
+          <w:sz w:val="20"/>
+          <w:szCs w:val="20"/>
+          <w:u w:val="single"/>
+        </w:rPr>
+        <w:t xml:space="preserve">- </w:t>
+      </w:r>
+      <w:proofErr w:type="spellStart"/>
+      <w:r>
+        <w:rPr>
+          <w:rFonts w:ascii="Courier New" w:eastAsia="Times New Roman" w:hAnsi="Courier New" w:cs="Courier New"/>
+          <w:color w:val="000000"/>
+          <w:sz w:val="20"/>
+          <w:szCs w:val="20"/>
+          <w:u w:val="single"/>
+        </w:rPr>
+        <w:t>сплит</w:t>
+      </w:r>
+      <w:proofErr w:type="spellEnd"/>
+      <w:r>
+        <w:rPr>
+          <w:rFonts w:ascii="Courier New" w:eastAsia="Times New Roman" w:hAnsi="Courier New" w:cs="Courier New"/>
+          <w:color w:val="000000"/>
+          <w:sz w:val="20"/>
+          <w:szCs w:val="20"/>
+          <w:u w:val="single"/>
+        </w:rPr>
+        <w:t xml:space="preserve"> в точке</w:t>
       </w:r>
     </w:p>
     <w:p>
@@ -364,14 +555,17 @@
           <w:color w:val="000000"/>
           <w:sz w:val="20"/>
           <w:szCs w:val="20"/>
-        </w:rPr>
-      </w:pPr>
-      <w:r>
-        <w:rPr>
-          <w:rFonts w:ascii="Courier New" w:eastAsia="Times New Roman" w:hAnsi="Courier New" w:cs="Courier New"/>
-          <w:color w:val="000000"/>
-          <w:sz w:val="20"/>
-          <w:szCs w:val="20"/>
+          <w:u w:val="single"/>
+          <w:lang w:val="en-US"/>
+        </w:rPr>
+      </w:pPr>
+      <w:r>
+        <w:rPr>
+          <w:rFonts w:ascii="Courier New" w:eastAsia="Times New Roman" w:hAnsi="Courier New" w:cs="Courier New"/>
+          <w:color w:val="000000"/>
+          <w:sz w:val="20"/>
+          <w:szCs w:val="20"/>
+          <w:u w:val="single"/>
         </w:rPr>
         <w:t>- склейка частей</w:t>
       </w:r>
@@ -399,17 +593,20 @@
         <w:spacing w:after="0" w:line="240" w:lineRule="auto"/>
         <w:rPr>
           <w:rFonts w:ascii="Courier New" w:eastAsia="Times New Roman" w:hAnsi="Courier New" w:cs="Courier New"/>
-          <w:color w:val="000000"/>
-          <w:sz w:val="20"/>
-          <w:szCs w:val="20"/>
-        </w:rPr>
-      </w:pPr>
-      <w:r>
-        <w:rPr>
-          <w:rFonts w:ascii="Courier New" w:eastAsia="Times New Roman" w:hAnsi="Courier New" w:cs="Courier New"/>
-          <w:color w:val="000000"/>
-          <w:sz w:val="20"/>
-          <w:szCs w:val="20"/>
+          <w:b/>
+          <w:color w:val="000000"/>
+          <w:sz w:val="20"/>
+          <w:szCs w:val="20"/>
+          <w:lang w:val="en-US"/>
+        </w:rPr>
+      </w:pPr>
+      <w:r>
+        <w:rPr>
+          <w:rFonts w:ascii="Courier New" w:eastAsia="Times New Roman" w:hAnsi="Courier New" w:cs="Courier New"/>
+          <w:color w:val="000000"/>
+          <w:sz w:val="20"/>
+          <w:szCs w:val="20"/>
+          <w:u w:val="single"/>
         </w:rPr>
         <w:t>- удаление части</w:t>
       </w:r>
@@ -437,7 +634,6 @@
         <w:spacing w:after="0" w:line="240" w:lineRule="auto"/>
         <w:rPr>
           <w:rFonts w:ascii="Courier New" w:eastAsia="Times New Roman" w:hAnsi="Courier New" w:cs="Courier New"/>
-          <w:b/>
           <w:color w:val="000000"/>
           <w:sz w:val="20"/>
           <w:szCs w:val="20"/>
@@ -447,23 +643,69 @@
       <w:r>
         <w:rPr>
           <w:rFonts w:ascii="Courier New" w:eastAsia="Times New Roman" w:hAnsi="Courier New" w:cs="Courier New"/>
-          <w:b/>
-          <w:color w:val="000000"/>
-          <w:sz w:val="20"/>
-          <w:szCs w:val="20"/>
-        </w:rPr>
-        <w:t>Будет</w:t>
-      </w:r>
-      <w:r>
-        <w:rPr>
-          <w:rFonts w:ascii="Courier New" w:eastAsia="Times New Roman" w:hAnsi="Courier New" w:cs="Courier New"/>
-          <w:b/>
           <w:color w:val="000000"/>
           <w:sz w:val="20"/>
           <w:szCs w:val="20"/>
           <w:lang w:val="en-US"/>
         </w:rPr>
-        <w:t xml:space="preserve"> Ctrl+C, Ctrl+V, Delete</w:t>
+        <w:t>- fade in/fade out (</w:t>
+      </w:r>
+      <w:r>
+        <w:rPr>
+          <w:rFonts w:ascii="Courier New" w:eastAsia="Times New Roman" w:hAnsi="Courier New" w:cs="Courier New"/>
+          <w:color w:val="000000"/>
+          <w:sz w:val="20"/>
+          <w:szCs w:val="20"/>
+        </w:rPr>
+        <w:t>параметр</w:t>
+      </w:r>
+      <w:r>
+        <w:rPr>
+          <w:rFonts w:ascii="Courier New" w:eastAsia="Times New Roman" w:hAnsi="Courier New" w:cs="Courier New"/>
+          <w:color w:val="000000"/>
+          <w:sz w:val="20"/>
+          <w:szCs w:val="20"/>
+          <w:lang w:val="en-US"/>
+        </w:rPr>
+        <w:t xml:space="preserve"> — </w:t>
+      </w:r>
+      <w:r>
+        <w:rPr>
+          <w:rFonts w:ascii="Courier New" w:eastAsia="Times New Roman" w:hAnsi="Courier New" w:cs="Courier New"/>
+          <w:color w:val="000000"/>
+          <w:sz w:val="20"/>
+          <w:szCs w:val="20"/>
+        </w:rPr>
+        <w:t>время</w:t>
+      </w:r>
+      <w:r>
+        <w:rPr>
+          <w:rFonts w:ascii="Courier New" w:eastAsia="Times New Roman" w:hAnsi="Courier New" w:cs="Courier New"/>
+          <w:color w:val="000000"/>
+          <w:sz w:val="20"/>
+          <w:szCs w:val="20"/>
+          <w:lang w:val="en-US"/>
+        </w:rPr>
+        <w:t xml:space="preserve"> fade'</w:t>
+      </w:r>
+      <w:r>
+        <w:rPr>
+          <w:rFonts w:ascii="Courier New" w:eastAsia="Times New Roman" w:hAnsi="Courier New" w:cs="Courier New"/>
+          <w:color w:val="000000"/>
+          <w:sz w:val="20"/>
+          <w:szCs w:val="20"/>
+        </w:rPr>
+        <w:t>а</w:t>
+      </w:r>
+      <w:r>
+        <w:rPr>
+          <w:rFonts w:ascii="Courier New" w:eastAsia="Times New Roman" w:hAnsi="Courier New" w:cs="Courier New"/>
+          <w:color w:val="000000"/>
+          <w:sz w:val="20"/>
+          <w:szCs w:val="20"/>
+          <w:lang w:val="en-US"/>
+        </w:rPr>
+        <w:t>)</w:t>
       </w:r>
     </w:p>
     <w:p>
@@ -489,6 +731,7 @@
         <w:spacing w:after="0" w:line="240" w:lineRule="auto"/>
         <w:rPr>
           <w:rFonts w:ascii="Courier New" w:eastAsia="Times New Roman" w:hAnsi="Courier New" w:cs="Courier New"/>
+          <w:b/>
           <w:color w:val="000000"/>
           <w:sz w:val="20"/>
           <w:szCs w:val="20"/>
@@ -498,69 +741,12 @@
       <w:r>
         <w:rPr>
           <w:rFonts w:ascii="Courier New" w:eastAsia="Times New Roman" w:hAnsi="Courier New" w:cs="Courier New"/>
-          <w:color w:val="000000"/>
-          <w:sz w:val="20"/>
-          <w:szCs w:val="20"/>
-          <w:lang w:val="en-US"/>
-        </w:rPr>
-        <w:t>- fade in/fade out (</w:t>
-      </w:r>
-      <w:r>
-        <w:rPr>
-          <w:rFonts w:ascii="Courier New" w:eastAsia="Times New Roman" w:hAnsi="Courier New" w:cs="Courier New"/>
-          <w:color w:val="000000"/>
-          <w:sz w:val="20"/>
-          <w:szCs w:val="20"/>
-        </w:rPr>
-        <w:t>параметр</w:t>
-      </w:r>
-      <w:r>
-        <w:rPr>
-          <w:rFonts w:ascii="Courier New" w:eastAsia="Times New Roman" w:hAnsi="Courier New" w:cs="Courier New"/>
-          <w:color w:val="000000"/>
-          <w:sz w:val="20"/>
-          <w:szCs w:val="20"/>
-          <w:lang w:val="en-US"/>
-        </w:rPr>
-        <w:t xml:space="preserve"> — </w:t>
-      </w:r>
-      <w:r>
-        <w:rPr>
-          <w:rFonts w:ascii="Courier New" w:eastAsia="Times New Roman" w:hAnsi="Courier New" w:cs="Courier New"/>
-          <w:color w:val="000000"/>
-          <w:sz w:val="20"/>
-          <w:szCs w:val="20"/>
-        </w:rPr>
-        <w:t>время</w:t>
-      </w:r>
-      <w:r>
-        <w:rPr>
-          <w:rFonts w:ascii="Courier New" w:eastAsia="Times New Roman" w:hAnsi="Courier New" w:cs="Courier New"/>
-          <w:color w:val="000000"/>
-          <w:sz w:val="20"/>
-          <w:szCs w:val="20"/>
-          <w:lang w:val="en-US"/>
-        </w:rPr>
-        <w:t xml:space="preserve"> fade'</w:t>
-      </w:r>
-      <w:r>
-        <w:rPr>
-          <w:rFonts w:ascii="Courier New" w:eastAsia="Times New Roman" w:hAnsi="Courier New" w:cs="Courier New"/>
-          <w:color w:val="000000"/>
-          <w:sz w:val="20"/>
-          <w:szCs w:val="20"/>
-        </w:rPr>
-        <w:t>а</w:t>
-      </w:r>
-      <w:r>
-        <w:rPr>
-          <w:rFonts w:ascii="Courier New" w:eastAsia="Times New Roman" w:hAnsi="Courier New" w:cs="Courier New"/>
-          <w:color w:val="000000"/>
-          <w:sz w:val="20"/>
-          <w:szCs w:val="20"/>
-          <w:lang w:val="en-US"/>
-        </w:rPr>
-        <w:t>)</w:t>
+          <w:b/>
+          <w:color w:val="000000"/>
+          <w:sz w:val="20"/>
+          <w:szCs w:val="20"/>
+        </w:rPr>
+        <w:t>Эффекты</w:t>
       </w:r>
     </w:p>
     <w:p>
@@ -586,21 +772,19 @@
         <w:spacing w:after="0" w:line="240" w:lineRule="auto"/>
         <w:rPr>
           <w:rFonts w:ascii="Courier New" w:eastAsia="Times New Roman" w:hAnsi="Courier New" w:cs="Courier New"/>
-          <w:b/>
-          <w:color w:val="000000"/>
-          <w:sz w:val="20"/>
-          <w:szCs w:val="20"/>
-        </w:rPr>
-      </w:pPr>
-      <w:r>
-        <w:rPr>
-          <w:rFonts w:ascii="Courier New" w:eastAsia="Times New Roman" w:hAnsi="Courier New" w:cs="Courier New"/>
-          <w:b/>
-          <w:color w:val="000000"/>
-          <w:sz w:val="20"/>
-          <w:szCs w:val="20"/>
-        </w:rPr>
-        <w:t>Эффекты</w:t>
+          <w:color w:val="000000"/>
+          <w:sz w:val="20"/>
+          <w:szCs w:val="20"/>
+        </w:rPr>
+      </w:pPr>
+      <w:r>
+        <w:rPr>
+          <w:rFonts w:ascii="Courier New" w:eastAsia="Times New Roman" w:hAnsi="Courier New" w:cs="Courier New"/>
+          <w:color w:val="000000"/>
+          <w:sz w:val="20"/>
+          <w:szCs w:val="20"/>
+        </w:rPr>
+        <w:t>- регулировка скорости</w:t>
       </w:r>
     </w:p>
     <w:p>
@@ -626,19 +810,21 @@
         <w:spacing w:after="0" w:line="240" w:lineRule="auto"/>
         <w:rPr>
           <w:rFonts w:ascii="Courier New" w:eastAsia="Times New Roman" w:hAnsi="Courier New" w:cs="Courier New"/>
-          <w:color w:val="000000"/>
-          <w:sz w:val="20"/>
-          <w:szCs w:val="20"/>
-        </w:rPr>
-      </w:pPr>
-      <w:r>
-        <w:rPr>
-          <w:rFonts w:ascii="Courier New" w:eastAsia="Times New Roman" w:hAnsi="Courier New" w:cs="Courier New"/>
-          <w:color w:val="000000"/>
-          <w:sz w:val="20"/>
-          <w:szCs w:val="20"/>
-        </w:rPr>
-        <w:t>- регулировка скорости</w:t>
+          <w:b/>
+          <w:color w:val="000000"/>
+          <w:sz w:val="20"/>
+          <w:szCs w:val="20"/>
+        </w:rPr>
+      </w:pPr>
+      <w:r>
+        <w:rPr>
+          <w:rFonts w:ascii="Courier New" w:eastAsia="Times New Roman" w:hAnsi="Courier New" w:cs="Courier New"/>
+          <w:b/>
+          <w:color w:val="000000"/>
+          <w:sz w:val="20"/>
+          <w:szCs w:val="20"/>
+        </w:rPr>
+        <w:t>Эффекты</w:t>
       </w:r>
     </w:p>
     <w:p>
@@ -664,21 +850,21 @@
         <w:spacing w:after="0" w:line="240" w:lineRule="auto"/>
         <w:rPr>
           <w:rFonts w:ascii="Courier New" w:eastAsia="Times New Roman" w:hAnsi="Courier New" w:cs="Courier New"/>
-          <w:b/>
-          <w:color w:val="000000"/>
-          <w:sz w:val="20"/>
-          <w:szCs w:val="20"/>
-        </w:rPr>
-      </w:pPr>
-      <w:r>
-        <w:rPr>
-          <w:rFonts w:ascii="Courier New" w:eastAsia="Times New Roman" w:hAnsi="Courier New" w:cs="Courier New"/>
-          <w:b/>
-          <w:color w:val="000000"/>
-          <w:sz w:val="20"/>
-          <w:szCs w:val="20"/>
-        </w:rPr>
-        <w:t>Эффекты</w:t>
+          <w:color w:val="000000"/>
+          <w:sz w:val="20"/>
+          <w:szCs w:val="20"/>
+          <w:u w:val="single"/>
+        </w:rPr>
+      </w:pPr>
+      <w:r>
+        <w:rPr>
+          <w:rFonts w:ascii="Courier New" w:eastAsia="Times New Roman" w:hAnsi="Courier New" w:cs="Courier New"/>
+          <w:color w:val="000000"/>
+          <w:sz w:val="20"/>
+          <w:szCs w:val="20"/>
+          <w:u w:val="single"/>
+        </w:rPr>
+        <w:t>- переворот</w:t>
       </w:r>
     </w:p>
     <w:p>
@@ -704,19 +890,34 @@
         <w:spacing w:after="0" w:line="240" w:lineRule="auto"/>
         <w:rPr>
           <w:rFonts w:ascii="Courier New" w:eastAsia="Times New Roman" w:hAnsi="Courier New" w:cs="Courier New"/>
-          <w:color w:val="000000"/>
-          <w:sz w:val="20"/>
-          <w:szCs w:val="20"/>
-        </w:rPr>
-      </w:pPr>
-      <w:r>
-        <w:rPr>
-          <w:rFonts w:ascii="Courier New" w:eastAsia="Times New Roman" w:hAnsi="Courier New" w:cs="Courier New"/>
-          <w:color w:val="000000"/>
-          <w:sz w:val="20"/>
-          <w:szCs w:val="20"/>
-        </w:rPr>
-        <w:t>- переворот</w:t>
+          <w:b/>
+          <w:color w:val="000000"/>
+          <w:sz w:val="20"/>
+          <w:szCs w:val="20"/>
+          <w:u w:val="single"/>
+        </w:rPr>
+      </w:pPr>
+      <w:r>
+        <w:rPr>
+          <w:rFonts w:ascii="Courier New" w:eastAsia="Times New Roman" w:hAnsi="Courier New" w:cs="Courier New"/>
+          <w:b/>
+          <w:color w:val="000000"/>
+          <w:sz w:val="20"/>
+          <w:szCs w:val="20"/>
+          <w:u w:val="single"/>
+        </w:rPr>
+        <w:t xml:space="preserve">Выделение + </w:t>
+      </w:r>
+      <w:r>
+        <w:rPr>
+          <w:rFonts w:ascii="Courier New" w:eastAsia="Times New Roman" w:hAnsi="Courier New" w:cs="Courier New"/>
+          <w:b/>
+          <w:color w:val="000000"/>
+          <w:sz w:val="20"/>
+          <w:szCs w:val="20"/>
+          <w:u w:val="single"/>
+        </w:rPr>
+        <w:t>комбинация клавиш</w:t>
       </w:r>
     </w:p>
     <w:p>
@@ -742,21 +943,19 @@
         <w:spacing w:after="0" w:line="240" w:lineRule="auto"/>
         <w:rPr>
           <w:rFonts w:ascii="Courier New" w:eastAsia="Times New Roman" w:hAnsi="Courier New" w:cs="Courier New"/>
-          <w:b/>
-          <w:color w:val="000000"/>
-          <w:sz w:val="20"/>
-          <w:szCs w:val="20"/>
-        </w:rPr>
-      </w:pPr>
-      <w:r>
-        <w:rPr>
-          <w:rFonts w:ascii="Courier New" w:eastAsia="Times New Roman" w:hAnsi="Courier New" w:cs="Courier New"/>
-          <w:b/>
-          <w:color w:val="000000"/>
-          <w:sz w:val="20"/>
-          <w:szCs w:val="20"/>
-        </w:rPr>
-        <w:t>Выделение + эффект (в эффекте поле начала и конца переворота, которые по дефолту ставятся от 0 до конца песни, а если есть выделение – то по области выделения)</w:t>
+          <w:color w:val="000000"/>
+          <w:sz w:val="20"/>
+          <w:szCs w:val="20"/>
+        </w:rPr>
+      </w:pPr>
+      <w:r>
+        <w:rPr>
+          <w:rFonts w:ascii="Courier New" w:eastAsia="Times New Roman" w:hAnsi="Courier New" w:cs="Courier New"/>
+          <w:color w:val="000000"/>
+          <w:sz w:val="20"/>
+          <w:szCs w:val="20"/>
+        </w:rPr>
+        <w:t>- сложение</w:t>
       </w:r>
     </w:p>
     <w:p>
@@ -782,19 +981,43 @@
         <w:spacing w:after="0" w:line="240" w:lineRule="auto"/>
         <w:rPr>
           <w:rFonts w:ascii="Courier New" w:eastAsia="Times New Roman" w:hAnsi="Courier New" w:cs="Courier New"/>
-          <w:color w:val="000000"/>
-          <w:sz w:val="20"/>
-          <w:szCs w:val="20"/>
-        </w:rPr>
-      </w:pPr>
-      <w:r>
-        <w:rPr>
-          <w:rFonts w:ascii="Courier New" w:eastAsia="Times New Roman" w:hAnsi="Courier New" w:cs="Courier New"/>
-          <w:color w:val="000000"/>
-          <w:sz w:val="20"/>
-          <w:szCs w:val="20"/>
-        </w:rPr>
-        <w:t>- сложение</w:t>
+          <w:b/>
+          <w:color w:val="000000"/>
+          <w:sz w:val="20"/>
+          <w:szCs w:val="20"/>
+        </w:rPr>
+      </w:pPr>
+      <w:r>
+        <w:rPr>
+          <w:rFonts w:ascii="Courier New" w:eastAsia="Times New Roman" w:hAnsi="Courier New" w:cs="Courier New"/>
+          <w:b/>
+          <w:color w:val="000000"/>
+          <w:sz w:val="20"/>
+          <w:szCs w:val="20"/>
+        </w:rPr>
+        <w:t xml:space="preserve">Возможность воспроизвести и сохранить </w:t>
+      </w:r>
+      <w:r>
+        <w:rPr>
+          <w:rFonts w:ascii="Courier New" w:eastAsia="Times New Roman" w:hAnsi="Courier New" w:cs="Courier New"/>
+          <w:b/>
+          <w:color w:val="000000"/>
+          <w:sz w:val="20"/>
+          <w:szCs w:val="20"/>
+          <w:lang w:val="en-US"/>
+        </w:rPr>
+        <w:t>master</w:t>
+      </w:r>
+      <w:r>
+        <w:rPr>
+          <w:rFonts w:ascii="Courier New" w:eastAsia="Times New Roman" w:hAnsi="Courier New" w:cs="Courier New"/>
+          <w:b/>
+          <w:color w:val="000000"/>
+          <w:sz w:val="20"/>
+          <w:szCs w:val="20"/>
+        </w:rPr>
+        <w:br/>
+        <w:t>Возможность включать/выключать треки</w:t>
       </w:r>
     </w:p>
     <w:p>
@@ -820,43 +1043,19 @@
         <w:spacing w:after="0" w:line="240" w:lineRule="auto"/>
         <w:rPr>
           <w:rFonts w:ascii="Courier New" w:eastAsia="Times New Roman" w:hAnsi="Courier New" w:cs="Courier New"/>
-          <w:b/>
-          <w:color w:val="000000"/>
-          <w:sz w:val="20"/>
-          <w:szCs w:val="20"/>
-        </w:rPr>
-      </w:pPr>
-      <w:r>
-        <w:rPr>
-          <w:rFonts w:ascii="Courier New" w:eastAsia="Times New Roman" w:hAnsi="Courier New" w:cs="Courier New"/>
-          <w:b/>
-          <w:color w:val="000000"/>
-          <w:sz w:val="20"/>
-          <w:szCs w:val="20"/>
-        </w:rPr>
-        <w:t xml:space="preserve">Возможность воспроизвести и сохранить </w:t>
-      </w:r>
-      <w:r>
-        <w:rPr>
-          <w:rFonts w:ascii="Courier New" w:eastAsia="Times New Roman" w:hAnsi="Courier New" w:cs="Courier New"/>
-          <w:b/>
-          <w:color w:val="000000"/>
-          <w:sz w:val="20"/>
-          <w:szCs w:val="20"/>
-          <w:lang w:val="en-US"/>
-        </w:rPr>
-        <w:t>master</w:t>
-      </w:r>
-      <w:r>
-        <w:rPr>
-          <w:rFonts w:ascii="Courier New" w:eastAsia="Times New Roman" w:hAnsi="Courier New" w:cs="Courier New"/>
-          <w:b/>
-          <w:color w:val="000000"/>
-          <w:sz w:val="20"/>
-          <w:szCs w:val="20"/>
-        </w:rPr>
-        <w:br/>
-        <w:t>Возможность включать/выключать треки</w:t>
+          <w:color w:val="000000"/>
+          <w:sz w:val="20"/>
+          <w:szCs w:val="20"/>
+        </w:rPr>
+      </w:pPr>
+      <w:r>
+        <w:rPr>
+          <w:rFonts w:ascii="Courier New" w:eastAsia="Times New Roman" w:hAnsi="Courier New" w:cs="Courier New"/>
+          <w:color w:val="000000"/>
+          <w:sz w:val="20"/>
+          <w:szCs w:val="20"/>
+        </w:rPr>
+        <w:t>- усреднение громкости фрагментов</w:t>
       </w:r>
     </w:p>
     <w:p>
@@ -882,19 +1081,21 @@
         <w:spacing w:after="0" w:line="240" w:lineRule="auto"/>
         <w:rPr>
           <w:rFonts w:ascii="Courier New" w:eastAsia="Times New Roman" w:hAnsi="Courier New" w:cs="Courier New"/>
-          <w:color w:val="000000"/>
-          <w:sz w:val="20"/>
-          <w:szCs w:val="20"/>
-        </w:rPr>
-      </w:pPr>
-      <w:r>
-        <w:rPr>
-          <w:rFonts w:ascii="Courier New" w:eastAsia="Times New Roman" w:hAnsi="Courier New" w:cs="Courier New"/>
-          <w:color w:val="000000"/>
-          <w:sz w:val="20"/>
-          <w:szCs w:val="20"/>
-        </w:rPr>
-        <w:t>- усреднение громкости фрагментов</w:t>
+          <w:b/>
+          <w:color w:val="000000"/>
+          <w:sz w:val="20"/>
+          <w:szCs w:val="20"/>
+        </w:rPr>
+      </w:pPr>
+      <w:r>
+        <w:rPr>
+          <w:rFonts w:ascii="Courier New" w:eastAsia="Times New Roman" w:hAnsi="Courier New" w:cs="Courier New"/>
+          <w:b/>
+          <w:color w:val="000000"/>
+          <w:sz w:val="20"/>
+          <w:szCs w:val="20"/>
+        </w:rPr>
+        <w:t>Эффект</w:t>
       </w:r>
     </w:p>
     <w:p>
@@ -920,21 +1121,19 @@
         <w:spacing w:after="0" w:line="240" w:lineRule="auto"/>
         <w:rPr>
           <w:rFonts w:ascii="Courier New" w:eastAsia="Times New Roman" w:hAnsi="Courier New" w:cs="Courier New"/>
-          <w:b/>
-          <w:color w:val="000000"/>
-          <w:sz w:val="20"/>
-          <w:szCs w:val="20"/>
-        </w:rPr>
-      </w:pPr>
-      <w:r>
-        <w:rPr>
-          <w:rFonts w:ascii="Courier New" w:eastAsia="Times New Roman" w:hAnsi="Courier New" w:cs="Courier New"/>
-          <w:b/>
-          <w:color w:val="000000"/>
-          <w:sz w:val="20"/>
-          <w:szCs w:val="20"/>
-        </w:rPr>
-        <w:t>Эффект</w:t>
+          <w:color w:val="000000"/>
+          <w:sz w:val="20"/>
+          <w:szCs w:val="20"/>
+        </w:rPr>
+      </w:pPr>
+      <w:r>
+        <w:rPr>
+          <w:rFonts w:ascii="Courier New" w:eastAsia="Times New Roman" w:hAnsi="Courier New" w:cs="Courier New"/>
+          <w:color w:val="000000"/>
+          <w:sz w:val="20"/>
+          <w:szCs w:val="20"/>
+        </w:rPr>
+        <w:t>3. GUI</w:t>
       </w:r>
     </w:p>
     <w:p>
@@ -972,92 +1171,113 @@
           <w:sz w:val="20"/>
           <w:szCs w:val="20"/>
         </w:rPr>
-        <w:t>3. GUI</w:t>
-      </w:r>
-    </w:p>
-    <w:p>
-      <w:pPr>
-        <w:tabs>
-          <w:tab w:val="left" w:pos="916"/>
-          <w:tab w:val="left" w:pos="1832"/>
-          <w:tab w:val="left" w:pos="2748"/>
-          <w:tab w:val="left" w:pos="3664"/>
-          <w:tab w:val="left" w:pos="4580"/>
-          <w:tab w:val="left" w:pos="5496"/>
-          <w:tab w:val="left" w:pos="6412"/>
-          <w:tab w:val="left" w:pos="7328"/>
-          <w:tab w:val="left" w:pos="8244"/>
-          <w:tab w:val="left" w:pos="9160"/>
-          <w:tab w:val="left" w:pos="10076"/>
-          <w:tab w:val="left" w:pos="10992"/>
-          <w:tab w:val="left" w:pos="11908"/>
-          <w:tab w:val="left" w:pos="12824"/>
-          <w:tab w:val="left" w:pos="13740"/>
-          <w:tab w:val="left" w:pos="14656"/>
-        </w:tabs>
-        <w:spacing w:after="0" w:line="240" w:lineRule="auto"/>
-        <w:rPr>
-          <w:rFonts w:ascii="Courier New" w:eastAsia="Times New Roman" w:hAnsi="Courier New" w:cs="Courier New"/>
-          <w:color w:val="000000"/>
-          <w:sz w:val="20"/>
-          <w:szCs w:val="20"/>
-        </w:rPr>
-      </w:pPr>
-      <w:r>
-        <w:rPr>
-          <w:rFonts w:ascii="Courier New" w:eastAsia="Times New Roman" w:hAnsi="Courier New" w:cs="Courier New"/>
-          <w:color w:val="000000"/>
-          <w:sz w:val="20"/>
-          <w:szCs w:val="20"/>
-        </w:rPr>
-        <w:t>4. Возможность воспроизведения (можно использовать биндинги для vlc) и использования плеера для поиска точек разрезки</w:t>
-      </w:r>
+        <w:t xml:space="preserve">4. Возможность воспроизведения (можно использовать </w:t>
+      </w:r>
+      <w:proofErr w:type="spellStart"/>
+      <w:r>
+        <w:rPr>
+          <w:rFonts w:ascii="Courier New" w:eastAsia="Times New Roman" w:hAnsi="Courier New" w:cs="Courier New"/>
+          <w:color w:val="000000"/>
+          <w:sz w:val="20"/>
+          <w:szCs w:val="20"/>
+        </w:rPr>
+        <w:t>биндинги</w:t>
+      </w:r>
+      <w:proofErr w:type="spellEnd"/>
+      <w:r>
+        <w:rPr>
+          <w:rFonts w:ascii="Courier New" w:eastAsia="Times New Roman" w:hAnsi="Courier New" w:cs="Courier New"/>
+          <w:color w:val="000000"/>
+          <w:sz w:val="20"/>
+          <w:szCs w:val="20"/>
+        </w:rPr>
+        <w:t xml:space="preserve"> для </w:t>
+      </w:r>
+      <w:proofErr w:type="spellStart"/>
+      <w:r>
+        <w:rPr>
+          <w:rFonts w:ascii="Courier New" w:eastAsia="Times New Roman" w:hAnsi="Courier New" w:cs="Courier New"/>
+          <w:color w:val="000000"/>
+          <w:sz w:val="20"/>
+          <w:szCs w:val="20"/>
+        </w:rPr>
+        <w:t>vlc</w:t>
+      </w:r>
+      <w:proofErr w:type="spellEnd"/>
+      <w:r>
+        <w:rPr>
+          <w:rFonts w:ascii="Courier New" w:eastAsia="Times New Roman" w:hAnsi="Courier New" w:cs="Courier New"/>
+          <w:color w:val="000000"/>
+          <w:sz w:val="20"/>
+          <w:szCs w:val="20"/>
+        </w:rPr>
+        <w:t>) и использования плеера для поиска точек разрезки</w:t>
+      </w:r>
+    </w:p>
+    <w:p>
+      <w:pPr>
+        <w:rPr>
+          <w:lang w:val="en-US"/>
+        </w:rPr>
+      </w:pPr>
     </w:p>
     <w:p/>
-    <w:p>
-      <w:r>
-        <w:t>Мы делаем аудиоредактор, позволяющий более-менее редактировать отдельные аудиофайлы.</w:t>
-      </w:r>
-    </w:p>
-    <w:p>
-      <w:r>
-        <w:t>В связи с этим не будет хорошей поддержки сведения</w:t>
-      </w:r>
-      <w:r>
-        <w:t xml:space="preserve"> </w:t>
-      </w:r>
-      <w:r>
-        <w:t>нескольких треков</w:t>
-      </w:r>
-      <w:r>
-        <w:t>.</w:t>
-      </w:r>
-    </w:p>
-    <w:p>
-      <w:r>
-        <w:t>Загрузка нескольких треков используется для вставок</w:t>
-      </w:r>
-      <w:r>
-        <w:t>/</w:t>
-      </w:r>
-      <w:r>
-        <w:t>удалений</w:t>
-      </w:r>
-    </w:p>
-    <w:p>
-      <w:r>
-        <w:t xml:space="preserve">Каждый трек будет иметь свою шкалу времени и самостоятельно </w:t>
+    <w:p/>
+    <w:p/>
+    <w:p/>
+    <w:p>
+      <w:r>
+        <w:t>Вопросы:</w:t>
+      </w:r>
+    </w:p>
+    <w:p>
+      <w:pPr>
+        <w:pStyle w:val="a3"/>
+        <w:numPr>
+          <w:ilvl w:val="0"/>
+          <w:numId w:val="3"/>
+        </w:numPr>
+      </w:pPr>
+      <w:r>
+        <w:t xml:space="preserve">Нужно ли </w:t>
       </w:r>
       <w:r>
         <w:rPr>
           <w:lang w:val="en-US"/>
         </w:rPr>
-        <w:t>scale</w:t>
-      </w:r>
-      <w:r>
-        <w:t>-иться</w:t>
-      </w:r>
-    </w:p>
+        <w:t>undo/redo?</w:t>
+      </w:r>
+    </w:p>
+    <w:p>
+      <w:pPr>
+        <w:pStyle w:val="a3"/>
+        <w:numPr>
+          <w:ilvl w:val="0"/>
+          <w:numId w:val="3"/>
+        </w:numPr>
+      </w:pPr>
+      <w:r>
+        <w:t>Можно ли все эффекты делать «быстрыми»? Или нужно какое-то управление?</w:t>
+      </w:r>
+    </w:p>
+    <w:p>
+      <w:pPr>
+        <w:pStyle w:val="a3"/>
+        <w:numPr>
+          <w:ilvl w:val="0"/>
+          <w:numId w:val="3"/>
+        </w:numPr>
+      </w:pPr>
+      <w:r>
+        <w:t>Какие команды нужны в пакетном режиме?</w:t>
+      </w:r>
+    </w:p>
+    <w:p/>
+    <w:p/>
+    <w:p/>
+    <w:p/>
+    <w:p/>
+    <w:p/>
     <w:sectPr>
       <w:pgSz w:w="11906" w:h="16838"/>
       <w:pgMar w:top="1134" w:right="850" w:bottom="1134" w:left="1701" w:header="708" w:footer="708" w:gutter="0"/>
@@ -1160,9 +1380,9 @@
     </w:lvl>
   </w:abstractNum>
   <w:abstractNum w:abstractNumId="1">
-    <w:nsid w:val="7A4F0675"/>
+    <w:nsid w:val="647B14EB"/>
     <w:multiLevelType w:val="hybridMultilevel"/>
-    <w:tmpl w:val="25684F34"/>
+    <w:tmpl w:val="E0AE3674"/>
     <w:lvl w:ilvl="0" w:tplc="0419000F">
       <w:start w:val="1"/>
       <w:numFmt w:val="decimal"/>
@@ -1248,11 +1468,103 @@
       </w:pPr>
     </w:lvl>
   </w:abstractNum>
+  <w:abstractNum w:abstractNumId="2">
+    <w:nsid w:val="7A4F0675"/>
+    <w:multiLevelType w:val="hybridMultilevel"/>
+    <w:tmpl w:val="E4369730"/>
+    <w:lvl w:ilvl="0" w:tplc="71E4AFAC">
+      <w:start w:val="1"/>
+      <w:numFmt w:val="decimal"/>
+      <w:lvlText w:val="%1."/>
+      <w:lvlJc w:val="left"/>
+      <w:pPr>
+        <w:ind w:left="720" w:hanging="360"/>
+      </w:pPr>
+      <w:rPr>
+        <w:rFonts w:asciiTheme="minorHAnsi" w:eastAsiaTheme="minorEastAsia" w:hAnsiTheme="minorHAnsi" w:cstheme="minorBidi"/>
+      </w:rPr>
+    </w:lvl>
+    <w:lvl w:ilvl="1" w:tplc="04190019" w:tentative="1">
+      <w:start w:val="1"/>
+      <w:numFmt w:val="lowerLetter"/>
+      <w:lvlText w:val="%2."/>
+      <w:lvlJc w:val="left"/>
+      <w:pPr>
+        <w:ind w:left="1440" w:hanging="360"/>
+      </w:pPr>
+    </w:lvl>
+    <w:lvl w:ilvl="2" w:tplc="0419001B" w:tentative="1">
+      <w:start w:val="1"/>
+      <w:numFmt w:val="lowerRoman"/>
+      <w:lvlText w:val="%3."/>
+      <w:lvlJc w:val="right"/>
+      <w:pPr>
+        <w:ind w:left="2160" w:hanging="180"/>
+      </w:pPr>
+    </w:lvl>
+    <w:lvl w:ilvl="3" w:tplc="0419000F" w:tentative="1">
+      <w:start w:val="1"/>
+      <w:numFmt w:val="decimal"/>
+      <w:lvlText w:val="%4."/>
+      <w:lvlJc w:val="left"/>
+      <w:pPr>
+        <w:ind w:left="2880" w:hanging="360"/>
+      </w:pPr>
+    </w:lvl>
+    <w:lvl w:ilvl="4" w:tplc="04190019" w:tentative="1">
+      <w:start w:val="1"/>
+      <w:numFmt w:val="lowerLetter"/>
+      <w:lvlText w:val="%5."/>
+      <w:lvlJc w:val="left"/>
+      <w:pPr>
+        <w:ind w:left="3600" w:hanging="360"/>
+      </w:pPr>
+    </w:lvl>
+    <w:lvl w:ilvl="5" w:tplc="0419001B" w:tentative="1">
+      <w:start w:val="1"/>
+      <w:numFmt w:val="lowerRoman"/>
+      <w:lvlText w:val="%6."/>
+      <w:lvlJc w:val="right"/>
+      <w:pPr>
+        <w:ind w:left="4320" w:hanging="180"/>
+      </w:pPr>
+    </w:lvl>
+    <w:lvl w:ilvl="6" w:tplc="0419000F" w:tentative="1">
+      <w:start w:val="1"/>
+      <w:numFmt w:val="decimal"/>
+      <w:lvlText w:val="%7."/>
+      <w:lvlJc w:val="left"/>
+      <w:pPr>
+        <w:ind w:left="5040" w:hanging="360"/>
+      </w:pPr>
+    </w:lvl>
+    <w:lvl w:ilvl="7" w:tplc="04190019" w:tentative="1">
+      <w:start w:val="1"/>
+      <w:numFmt w:val="lowerLetter"/>
+      <w:lvlText w:val="%8."/>
+      <w:lvlJc w:val="left"/>
+      <w:pPr>
+        <w:ind w:left="5760" w:hanging="360"/>
+      </w:pPr>
+    </w:lvl>
+    <w:lvl w:ilvl="8" w:tplc="0419001B" w:tentative="1">
+      <w:start w:val="1"/>
+      <w:numFmt w:val="lowerRoman"/>
+      <w:lvlText w:val="%9."/>
+      <w:lvlJc w:val="right"/>
+      <w:pPr>
+        <w:ind w:left="6480" w:hanging="180"/>
+      </w:pPr>
+    </w:lvl>
+  </w:abstractNum>
   <w:num w:numId="1">
-    <w:abstractNumId w:val="1"/>
+    <w:abstractNumId w:val="2"/>
   </w:num>
   <w:num w:numId="2">
     <w:abstractNumId w:val="0"/>
+  </w:num>
+  <w:num w:numId="3">
+    <w:abstractNumId w:val="1"/>
   </w:num>
 </w:numbering>
 </file>

</xml_diff>

<commit_message>
Added exception handling for bad input in fade parameters
</commit_message>
<xml_diff>
--- a/TODO.docx
+++ b/TODO.docx
@@ -17,10 +17,7 @@
         <w:t xml:space="preserve"> </w:t>
       </w:r>
       <w:r>
-        <w:t>(</w:t>
-      </w:r>
-      <w:r>
-        <w:t xml:space="preserve">просить </w:t>
+        <w:t xml:space="preserve">(просить </w:t>
       </w:r>
       <w:proofErr w:type="spellStart"/>
       <w:r>
@@ -91,10 +88,7 @@
         <w:t>split</w:t>
       </w:r>
       <w:r>
-        <w:t xml:space="preserve"> </w:t>
-      </w:r>
-      <w:r>
-        <w:t>для трека, который разделяет все его каналы в отдельные дорожки</w:t>
+        <w:t xml:space="preserve"> для трека, который разделяет все его каналы в отдельные дорожки</w:t>
       </w:r>
       <w:proofErr w:type="gramStart"/>
       <w:r>
@@ -155,10 +149,7 @@
         <w:t>alt</w:t>
       </w:r>
       <w:r>
-        <w:t>-</w:t>
-      </w:r>
-      <w:r>
-        <w:t>е его ослаблять.</w:t>
+        <w:t>-е его ослаблять.</w:t>
       </w:r>
     </w:p>
     <w:p>
@@ -224,44 +215,7 @@
       </w:r>
       <w:proofErr w:type="spellEnd"/>
       <w:r>
-        <w:t>.</w:t>
-      </w:r>
-      <w:r>
-        <w:t xml:space="preserve"> </w:t>
-      </w:r>
-    </w:p>
-    <w:p>
-      <w:pPr>
-        <w:pStyle w:val="a3"/>
-        <w:numPr>
-          <w:ilvl w:val="0"/>
-          <w:numId w:val="1"/>
-        </w:numPr>
-      </w:pPr>
-      <w:r>
-        <w:t xml:space="preserve">Сохранять </w:t>
-      </w:r>
-      <w:r>
-        <w:rPr>
-          <w:lang w:val="en-US"/>
-        </w:rPr>
-        <w:t>scale</w:t>
-      </w:r>
-      <w:r>
-        <w:t xml:space="preserve"> после операций.</w:t>
-      </w:r>
-    </w:p>
-    <w:p>
-      <w:pPr>
-        <w:rPr>
-          <w:b/>
-        </w:rPr>
-      </w:pPr>
-      <w:r>
-        <w:rPr>
-          <w:b/>
-        </w:rPr>
-        <w:t>Как приду домой:</w:t>
+        <w:t xml:space="preserve">. </w:t>
       </w:r>
     </w:p>
     <w:p>
@@ -409,7 +363,6 @@
           <w:sz w:val="20"/>
           <w:szCs w:val="20"/>
           <w:u w:val="single"/>
-          <w:lang w:val="en-US"/>
         </w:rPr>
       </w:pPr>
       <w:r>
@@ -556,7 +509,6 @@
           <w:sz w:val="20"/>
           <w:szCs w:val="20"/>
           <w:u w:val="single"/>
-          <w:lang w:val="en-US"/>
         </w:rPr>
       </w:pPr>
       <w:r>
@@ -597,7 +549,6 @@
           <w:color w:val="000000"/>
           <w:sz w:val="20"/>
           <w:szCs w:val="20"/>
-          <w:lang w:val="en-US"/>
         </w:rPr>
       </w:pPr>
       <w:r>
@@ -637,75 +588,123 @@
           <w:color w:val="000000"/>
           <w:sz w:val="20"/>
           <w:szCs w:val="20"/>
+          <w:u w:val="single"/>
+        </w:rPr>
+      </w:pPr>
+      <w:r>
+        <w:rPr>
+          <w:rFonts w:ascii="Courier New" w:eastAsia="Times New Roman" w:hAnsi="Courier New" w:cs="Courier New"/>
+          <w:color w:val="000000"/>
+          <w:sz w:val="20"/>
+          <w:szCs w:val="20"/>
+          <w:u w:val="single"/>
+        </w:rPr>
+        <w:t xml:space="preserve">- </w:t>
+      </w:r>
+      <w:r>
+        <w:rPr>
+          <w:rFonts w:ascii="Courier New" w:eastAsia="Times New Roman" w:hAnsi="Courier New" w:cs="Courier New"/>
+          <w:color w:val="000000"/>
+          <w:sz w:val="20"/>
+          <w:szCs w:val="20"/>
+          <w:u w:val="single"/>
           <w:lang w:val="en-US"/>
         </w:rPr>
-      </w:pPr>
-      <w:r>
-        <w:rPr>
-          <w:rFonts w:ascii="Courier New" w:eastAsia="Times New Roman" w:hAnsi="Courier New" w:cs="Courier New"/>
-          <w:color w:val="000000"/>
-          <w:sz w:val="20"/>
-          <w:szCs w:val="20"/>
+        <w:t>fade</w:t>
+      </w:r>
+      <w:r>
+        <w:rPr>
+          <w:rFonts w:ascii="Courier New" w:eastAsia="Times New Roman" w:hAnsi="Courier New" w:cs="Courier New"/>
+          <w:color w:val="000000"/>
+          <w:sz w:val="20"/>
+          <w:szCs w:val="20"/>
+          <w:u w:val="single"/>
+        </w:rPr>
+        <w:t xml:space="preserve"> </w:t>
+      </w:r>
+      <w:r>
+        <w:rPr>
+          <w:rFonts w:ascii="Courier New" w:eastAsia="Times New Roman" w:hAnsi="Courier New" w:cs="Courier New"/>
+          <w:color w:val="000000"/>
+          <w:sz w:val="20"/>
+          <w:szCs w:val="20"/>
+          <w:u w:val="single"/>
           <w:lang w:val="en-US"/>
         </w:rPr>
-        <w:t>- fade in/fade out (</w:t>
-      </w:r>
-      <w:r>
-        <w:rPr>
-          <w:rFonts w:ascii="Courier New" w:eastAsia="Times New Roman" w:hAnsi="Courier New" w:cs="Courier New"/>
-          <w:color w:val="000000"/>
-          <w:sz w:val="20"/>
-          <w:szCs w:val="20"/>
-        </w:rPr>
-        <w:t>параметр</w:t>
-      </w:r>
-      <w:r>
-        <w:rPr>
-          <w:rFonts w:ascii="Courier New" w:eastAsia="Times New Roman" w:hAnsi="Courier New" w:cs="Courier New"/>
-          <w:color w:val="000000"/>
-          <w:sz w:val="20"/>
-          <w:szCs w:val="20"/>
+        <w:t>in</w:t>
+      </w:r>
+      <w:r>
+        <w:rPr>
+          <w:rFonts w:ascii="Courier New" w:eastAsia="Times New Roman" w:hAnsi="Courier New" w:cs="Courier New"/>
+          <w:color w:val="000000"/>
+          <w:sz w:val="20"/>
+          <w:szCs w:val="20"/>
+          <w:u w:val="single"/>
+        </w:rPr>
+        <w:t>/</w:t>
+      </w:r>
+      <w:r>
+        <w:rPr>
+          <w:rFonts w:ascii="Courier New" w:eastAsia="Times New Roman" w:hAnsi="Courier New" w:cs="Courier New"/>
+          <w:color w:val="000000"/>
+          <w:sz w:val="20"/>
+          <w:szCs w:val="20"/>
+          <w:u w:val="single"/>
           <w:lang w:val="en-US"/>
         </w:rPr>
-        <w:t xml:space="preserve"> — </w:t>
-      </w:r>
-      <w:r>
-        <w:rPr>
-          <w:rFonts w:ascii="Courier New" w:eastAsia="Times New Roman" w:hAnsi="Courier New" w:cs="Courier New"/>
-          <w:color w:val="000000"/>
-          <w:sz w:val="20"/>
-          <w:szCs w:val="20"/>
-        </w:rPr>
-        <w:t>время</w:t>
-      </w:r>
-      <w:r>
-        <w:rPr>
-          <w:rFonts w:ascii="Courier New" w:eastAsia="Times New Roman" w:hAnsi="Courier New" w:cs="Courier New"/>
-          <w:color w:val="000000"/>
-          <w:sz w:val="20"/>
-          <w:szCs w:val="20"/>
+        <w:t>fade</w:t>
+      </w:r>
+      <w:r>
+        <w:rPr>
+          <w:rFonts w:ascii="Courier New" w:eastAsia="Times New Roman" w:hAnsi="Courier New" w:cs="Courier New"/>
+          <w:color w:val="000000"/>
+          <w:sz w:val="20"/>
+          <w:szCs w:val="20"/>
+          <w:u w:val="single"/>
+        </w:rPr>
+        <w:t xml:space="preserve"> </w:t>
+      </w:r>
+      <w:r>
+        <w:rPr>
+          <w:rFonts w:ascii="Courier New" w:eastAsia="Times New Roman" w:hAnsi="Courier New" w:cs="Courier New"/>
+          <w:color w:val="000000"/>
+          <w:sz w:val="20"/>
+          <w:szCs w:val="20"/>
+          <w:u w:val="single"/>
           <w:lang w:val="en-US"/>
         </w:rPr>
-        <w:t xml:space="preserve"> fade'</w:t>
-      </w:r>
-      <w:r>
-        <w:rPr>
-          <w:rFonts w:ascii="Courier New" w:eastAsia="Times New Roman" w:hAnsi="Courier New" w:cs="Courier New"/>
-          <w:color w:val="000000"/>
-          <w:sz w:val="20"/>
-          <w:szCs w:val="20"/>
-        </w:rPr>
-        <w:t>а</w:t>
-      </w:r>
-      <w:r>
-        <w:rPr>
-          <w:rFonts w:ascii="Courier New" w:eastAsia="Times New Roman" w:hAnsi="Courier New" w:cs="Courier New"/>
-          <w:color w:val="000000"/>
-          <w:sz w:val="20"/>
-          <w:szCs w:val="20"/>
+        <w:t>out</w:t>
+      </w:r>
+      <w:r>
+        <w:rPr>
+          <w:rFonts w:ascii="Courier New" w:eastAsia="Times New Roman" w:hAnsi="Courier New" w:cs="Courier New"/>
+          <w:color w:val="000000"/>
+          <w:sz w:val="20"/>
+          <w:szCs w:val="20"/>
+          <w:u w:val="single"/>
+        </w:rPr>
+        <w:t xml:space="preserve"> (параметр — время </w:t>
+      </w:r>
+      <w:r>
+        <w:rPr>
+          <w:rFonts w:ascii="Courier New" w:eastAsia="Times New Roman" w:hAnsi="Courier New" w:cs="Courier New"/>
+          <w:color w:val="000000"/>
+          <w:sz w:val="20"/>
+          <w:szCs w:val="20"/>
+          <w:u w:val="single"/>
           <w:lang w:val="en-US"/>
         </w:rPr>
-        <w:t>)</w:t>
+        <w:t>fade</w:t>
+      </w:r>
+      <w:r>
+        <w:rPr>
+          <w:rFonts w:ascii="Courier New" w:eastAsia="Times New Roman" w:hAnsi="Courier New" w:cs="Courier New"/>
+          <w:color w:val="000000"/>
+          <w:sz w:val="20"/>
+          <w:szCs w:val="20"/>
+          <w:u w:val="single"/>
+        </w:rPr>
+        <w:t>'а)</w:t>
       </w:r>
     </w:p>
     <w:p>
@@ -735,7 +734,6 @@
           <w:color w:val="000000"/>
           <w:sz w:val="20"/>
           <w:szCs w:val="20"/>
-          <w:lang w:val="en-US"/>
         </w:rPr>
       </w:pPr>
       <w:r>
@@ -1214,13 +1212,7 @@
         <w:t>) и использования плеера для поиска точек разрезки</w:t>
       </w:r>
     </w:p>
-    <w:p>
-      <w:pPr>
-        <w:rPr>
-          <w:lang w:val="en-US"/>
-        </w:rPr>
-      </w:pPr>
-    </w:p>
+    <w:p/>
     <w:p/>
     <w:p/>
     <w:p/>
@@ -1478,7 +1470,7 @@
       <w:lvlText w:val="%1."/>
       <w:lvlJc w:val="left"/>
       <w:pPr>
-        <w:ind w:left="720" w:hanging="360"/>
+        <w:ind w:left="644" w:hanging="360"/>
       </w:pPr>
       <w:rPr>
         <w:rFonts w:asciiTheme="minorHAnsi" w:eastAsiaTheme="minorEastAsia" w:hAnsiTheme="minorHAnsi" w:cstheme="minorBidi"/>

</xml_diff>

<commit_message>
Added all the functions except for sound compression
</commit_message>
<xml_diff>
--- a/TODO.docx
+++ b/TODO.docx
@@ -216,6 +216,26 @@
       <w:proofErr w:type="spellEnd"/>
       <w:r>
         <w:t xml:space="preserve">. </w:t>
+      </w:r>
+    </w:p>
+    <w:p>
+      <w:pPr>
+        <w:pStyle w:val="a3"/>
+        <w:numPr>
+          <w:ilvl w:val="0"/>
+          <w:numId w:val="1"/>
+        </w:numPr>
+      </w:pPr>
+      <w:r>
+        <w:t xml:space="preserve">При приведении файлов к одному формату приходится запускать </w:t>
+      </w:r>
+      <w:proofErr w:type="gramStart"/>
+      <w:r>
+        <w:t>код</w:t>
+      </w:r>
+      <w:proofErr w:type="gramEnd"/>
+      <w:r>
+        <w:t xml:space="preserve"> написанный непосредственно на питоне, что приводит к очень долгой работе.</w:t>
       </w:r>
     </w:p>
     <w:p>
@@ -734,15 +754,17 @@
           <w:color w:val="000000"/>
           <w:sz w:val="20"/>
           <w:szCs w:val="20"/>
-        </w:rPr>
-      </w:pPr>
-      <w:r>
-        <w:rPr>
-          <w:rFonts w:ascii="Courier New" w:eastAsia="Times New Roman" w:hAnsi="Courier New" w:cs="Courier New"/>
-          <w:b/>
-          <w:color w:val="000000"/>
-          <w:sz w:val="20"/>
-          <w:szCs w:val="20"/>
+          <w:u w:val="single"/>
+        </w:rPr>
+      </w:pPr>
+      <w:r>
+        <w:rPr>
+          <w:rFonts w:ascii="Courier New" w:eastAsia="Times New Roman" w:hAnsi="Courier New" w:cs="Courier New"/>
+          <w:b/>
+          <w:color w:val="000000"/>
+          <w:sz w:val="20"/>
+          <w:szCs w:val="20"/>
+          <w:u w:val="single"/>
         </w:rPr>
         <w:t>Эффекты</w:t>
       </w:r>

</xml_diff>

<commit_message>
Added compression, made QDialogs modal
</commit_message>
<xml_diff>
--- a/TODO.docx
+++ b/TODO.docx
@@ -795,16 +795,70 @@
           <w:color w:val="000000"/>
           <w:sz w:val="20"/>
           <w:szCs w:val="20"/>
-        </w:rPr>
-      </w:pPr>
-      <w:r>
-        <w:rPr>
-          <w:rFonts w:ascii="Courier New" w:eastAsia="Times New Roman" w:hAnsi="Courier New" w:cs="Courier New"/>
-          <w:color w:val="000000"/>
-          <w:sz w:val="20"/>
-          <w:szCs w:val="20"/>
-        </w:rPr>
-        <w:t>- регулировка скорости</w:t>
+          <w:u w:val="single"/>
+        </w:rPr>
+      </w:pPr>
+      <w:r>
+        <w:rPr>
+          <w:rFonts w:ascii="Courier New" w:eastAsia="Times New Roman" w:hAnsi="Courier New" w:cs="Courier New"/>
+          <w:color w:val="000000"/>
+          <w:sz w:val="20"/>
+          <w:szCs w:val="20"/>
+          <w:u w:val="single"/>
+        </w:rPr>
+        <w:t>- регулировка скорост</w:t>
+      </w:r>
+      <w:proofErr w:type="gramStart"/>
+      <w:r>
+        <w:rPr>
+          <w:rFonts w:ascii="Courier New" w:eastAsia="Times New Roman" w:hAnsi="Courier New" w:cs="Courier New"/>
+          <w:color w:val="000000"/>
+          <w:sz w:val="20"/>
+          <w:szCs w:val="20"/>
+          <w:u w:val="single"/>
+        </w:rPr>
+        <w:t>и</w:t>
+      </w:r>
+      <w:r>
+        <w:rPr>
+          <w:rFonts w:ascii="Courier New" w:eastAsia="Times New Roman" w:hAnsi="Courier New" w:cs="Courier New"/>
+          <w:color w:val="000000"/>
+          <w:sz w:val="20"/>
+          <w:szCs w:val="20"/>
+          <w:u w:val="single"/>
+        </w:rPr>
+        <w:t>(</w:t>
+      </w:r>
+      <w:proofErr w:type="gramEnd"/>
+      <w:r>
+        <w:rPr>
+          <w:rFonts w:ascii="Courier New" w:eastAsia="Times New Roman" w:hAnsi="Courier New" w:cs="Courier New"/>
+          <w:color w:val="000000"/>
+          <w:sz w:val="20"/>
+          <w:szCs w:val="20"/>
+          <w:u w:val="single"/>
+        </w:rPr>
+        <w:t>но очень медленно</w:t>
+      </w:r>
+      <w:r>
+        <w:rPr>
+          <w:rFonts w:ascii="Courier New" w:eastAsia="Times New Roman" w:hAnsi="Courier New" w:cs="Courier New"/>
+          <w:color w:val="000000"/>
+          <w:sz w:val="20"/>
+          <w:szCs w:val="20"/>
+          <w:u w:val="single"/>
+        </w:rPr>
+        <w:t>, если часть трека</w:t>
+      </w:r>
+      <w:r>
+        <w:rPr>
+          <w:rFonts w:ascii="Courier New" w:eastAsia="Times New Roman" w:hAnsi="Courier New" w:cs="Courier New"/>
+          <w:color w:val="000000"/>
+          <w:sz w:val="20"/>
+          <w:szCs w:val="20"/>
+          <w:u w:val="single"/>
+        </w:rPr>
+        <w:t>)</w:t>
       </w:r>
     </w:p>
     <w:p>
@@ -834,15 +888,17 @@
           <w:color w:val="000000"/>
           <w:sz w:val="20"/>
           <w:szCs w:val="20"/>
-        </w:rPr>
-      </w:pPr>
-      <w:r>
-        <w:rPr>
-          <w:rFonts w:ascii="Courier New" w:eastAsia="Times New Roman" w:hAnsi="Courier New" w:cs="Courier New"/>
-          <w:b/>
-          <w:color w:val="000000"/>
-          <w:sz w:val="20"/>
-          <w:szCs w:val="20"/>
+          <w:u w:val="single"/>
+        </w:rPr>
+      </w:pPr>
+      <w:r>
+        <w:rPr>
+          <w:rFonts w:ascii="Courier New" w:eastAsia="Times New Roman" w:hAnsi="Courier New" w:cs="Courier New"/>
+          <w:b/>
+          <w:color w:val="000000"/>
+          <w:sz w:val="20"/>
+          <w:szCs w:val="20"/>
+          <w:u w:val="single"/>
         </w:rPr>
         <w:t>Эффекты</w:t>
       </w:r>
@@ -966,16 +1022,52 @@
           <w:color w:val="000000"/>
           <w:sz w:val="20"/>
           <w:szCs w:val="20"/>
-        </w:rPr>
-      </w:pPr>
-      <w:r>
-        <w:rPr>
-          <w:rFonts w:ascii="Courier New" w:eastAsia="Times New Roman" w:hAnsi="Courier New" w:cs="Courier New"/>
-          <w:color w:val="000000"/>
-          <w:sz w:val="20"/>
-          <w:szCs w:val="20"/>
-        </w:rPr>
-        <w:t>- сложение</w:t>
+          <w:u w:val="single"/>
+          <w:lang w:val="en-US"/>
+        </w:rPr>
+      </w:pPr>
+      <w:r>
+        <w:rPr>
+          <w:rFonts w:ascii="Courier New" w:eastAsia="Times New Roman" w:hAnsi="Courier New" w:cs="Courier New"/>
+          <w:color w:val="000000"/>
+          <w:sz w:val="20"/>
+          <w:szCs w:val="20"/>
+          <w:u w:val="single"/>
+        </w:rPr>
+        <w:t>- сложени</w:t>
+      </w:r>
+      <w:proofErr w:type="gramStart"/>
+      <w:r>
+        <w:rPr>
+          <w:rFonts w:ascii="Courier New" w:eastAsia="Times New Roman" w:hAnsi="Courier New" w:cs="Courier New"/>
+          <w:color w:val="000000"/>
+          <w:sz w:val="20"/>
+          <w:szCs w:val="20"/>
+          <w:u w:val="single"/>
+        </w:rPr>
+        <w:t>е</w:t>
+      </w:r>
+      <w:r>
+        <w:rPr>
+          <w:rFonts w:ascii="Courier New" w:eastAsia="Times New Roman" w:hAnsi="Courier New" w:cs="Courier New"/>
+          <w:color w:val="000000"/>
+          <w:sz w:val="20"/>
+          <w:szCs w:val="20"/>
+          <w:u w:val="single"/>
+          <w:lang w:val="en-US"/>
+        </w:rPr>
+        <w:t>(</w:t>
+      </w:r>
+      <w:proofErr w:type="gramEnd"/>
+      <w:r>
+        <w:rPr>
+          <w:rFonts w:ascii="Courier New" w:eastAsia="Times New Roman" w:hAnsi="Courier New" w:cs="Courier New"/>
+          <w:color w:val="000000"/>
+          <w:sz w:val="20"/>
+          <w:szCs w:val="20"/>
+          <w:u w:val="single"/>
+        </w:rPr>
+        <w:t>возможно, написал неправильно)</w:t>
       </w:r>
     </w:p>
     <w:p>
@@ -1005,15 +1097,17 @@
           <w:color w:val="000000"/>
           <w:sz w:val="20"/>
           <w:szCs w:val="20"/>
-        </w:rPr>
-      </w:pPr>
-      <w:r>
-        <w:rPr>
-          <w:rFonts w:ascii="Courier New" w:eastAsia="Times New Roman" w:hAnsi="Courier New" w:cs="Courier New"/>
-          <w:b/>
-          <w:color w:val="000000"/>
-          <w:sz w:val="20"/>
-          <w:szCs w:val="20"/>
+          <w:u w:val="single"/>
+        </w:rPr>
+      </w:pPr>
+      <w:r>
+        <w:rPr>
+          <w:rFonts w:ascii="Courier New" w:eastAsia="Times New Roman" w:hAnsi="Courier New" w:cs="Courier New"/>
+          <w:b/>
+          <w:color w:val="000000"/>
+          <w:sz w:val="20"/>
+          <w:szCs w:val="20"/>
+          <w:u w:val="single"/>
         </w:rPr>
         <w:t xml:space="preserve">Возможность воспроизвести и сохранить </w:t>
       </w:r>
@@ -1024,6 +1118,7 @@
           <w:color w:val="000000"/>
           <w:sz w:val="20"/>
           <w:szCs w:val="20"/>
+          <w:u w:val="single"/>
           <w:lang w:val="en-US"/>
         </w:rPr>
         <w:t>master</w:t>
@@ -1035,6 +1130,7 @@
           <w:color w:val="000000"/>
           <w:sz w:val="20"/>
           <w:szCs w:val="20"/>
+          <w:u w:val="single"/>
         </w:rPr>
         <w:br/>
         <w:t>Возможность включать/выключать треки</w:t>
@@ -1066,6 +1162,7 @@
           <w:color w:val="000000"/>
           <w:sz w:val="20"/>
           <w:szCs w:val="20"/>
+          <w:lang w:val="en-US"/>
         </w:rPr>
       </w:pPr>
       <w:r>
@@ -1182,6 +1279,7 @@
           <w:color w:val="000000"/>
           <w:sz w:val="20"/>
           <w:szCs w:val="20"/>
+          <w:lang w:val="en-US"/>
         </w:rPr>
       </w:pPr>
       <w:r>
@@ -1238,54 +1336,6 @@
     <w:p/>
     <w:p/>
     <w:p/>
-    <w:p/>
-    <w:p>
-      <w:r>
-        <w:t>Вопросы:</w:t>
-      </w:r>
-    </w:p>
-    <w:p>
-      <w:pPr>
-        <w:pStyle w:val="a3"/>
-        <w:numPr>
-          <w:ilvl w:val="0"/>
-          <w:numId w:val="3"/>
-        </w:numPr>
-      </w:pPr>
-      <w:r>
-        <w:t xml:space="preserve">Нужно ли </w:t>
-      </w:r>
-      <w:r>
-        <w:rPr>
-          <w:lang w:val="en-US"/>
-        </w:rPr>
-        <w:t>undo/redo?</w:t>
-      </w:r>
-    </w:p>
-    <w:p>
-      <w:pPr>
-        <w:pStyle w:val="a3"/>
-        <w:numPr>
-          <w:ilvl w:val="0"/>
-          <w:numId w:val="3"/>
-        </w:numPr>
-      </w:pPr>
-      <w:r>
-        <w:t>Можно ли все эффекты делать «быстрыми»? Или нужно какое-то управление?</w:t>
-      </w:r>
-    </w:p>
-    <w:p>
-      <w:pPr>
-        <w:pStyle w:val="a3"/>
-        <w:numPr>
-          <w:ilvl w:val="0"/>
-          <w:numId w:val="3"/>
-        </w:numPr>
-      </w:pPr>
-      <w:r>
-        <w:t>Какие команды нужны в пакетном режиме?</w:t>
-      </w:r>
-    </w:p>
     <w:p/>
     <w:p/>
     <w:p/>

</xml_diff>